<commit_message>
fiksasi audit plan dan memulai laporan audit
</commit_message>
<xml_diff>
--- a/public/AuditPlan.docx
+++ b/public/AuditPlan.docx
@@ -582,7 +582,7 @@
                 <w:rFonts w:eastAsia="Wingdings"/>
                 <w:szCs w:val="22"/>
               </w:rPr>
-              <w:t>2021-02-12 11:25:00 s/d 2021-02-14 12:30:00</w:t>
+              <w:t>2021-02-13 11:25:00 s/d 2021-02-14 12:30:00</w:t>
             </w:r>
           </w:p>
         </w:tc>
@@ -674,7 +674,7 @@
                 <w:rFonts w:eastAsia="Wingdings"/>
                 <w:szCs w:val="22"/>
               </w:rPr>
-              <w:t>po</w:t>
+              <w:t>………………………….………….………………………………………………</w:t>
             </w:r>
           </w:p>
         </w:tc>
@@ -759,7 +759,7 @@
                 <w:rFonts w:eastAsia="Wingdings"/>
                 <w:szCs w:val="22"/>
               </w:rPr>
-              <w:t>lofdsjk</w:t>
+              <w:t>…………………………………………..…………………………………………</w:t>
             </w:r>
           </w:p>
         </w:tc>
@@ -852,7 +852,7 @@
                 <w:rFonts w:eastAsia="Wingdings"/>
                 <w:szCs w:val="22"/>
               </w:rPr>
-              <w:t>mfsdk</w:t>
+              <w:t>…………………………………………..…………………………………………</w:t>
             </w:r>
           </w:p>
         </w:tc>
@@ -931,7 +931,7 @@
                 <w:rFonts w:eastAsia="Wingdings"/>
                 <w:szCs w:val="22"/>
               </w:rPr>
-              <w:t>mfds</w:t>
+              <w:t>……………………………………………..…………………………………</w:t>
             </w:r>
           </w:p>
         </w:tc>
@@ -1003,7 +1003,7 @@
                 <w:rFonts w:eastAsia="Wingdings"/>
                 <w:szCs w:val="22"/>
               </w:rPr>
-              <w:t>mkfds</w:t>
+              <w:t>……………………………………………..…………………………………</w:t>
             </w:r>
           </w:p>
         </w:tc>
@@ -1087,14 +1087,7 @@
                 <w:rFonts w:eastAsia="Wingdings"/>
                 <w:szCs w:val="22"/>
               </w:rPr>
-              <w:t xml:space="preserve">mfkdsm </w:t>
-            </w:r>
-            <w:r>
-              <w:rPr>
-                <w:rFonts w:eastAsia="Wingdings"/>
-                <w:szCs w:val="22"/>
-              </w:rPr>
-              <w:t>(XX)</w:t>
+              <w:t>………………………………(XX)</w:t>
             </w:r>
           </w:p>
         </w:tc>
@@ -1126,18 +1119,8 @@
                 <w:i/>
                 <w:szCs w:val="22"/>
               </w:rPr>
-              <w:t>(KTA/Auditor/Observer/TA/</w:t>
-            </w:r>
-            <w:proofErr w:type="gramStart"/>
-            <w:r>
-              <w:rPr>
-                <w:rFonts w:eastAsia="Wingdings"/>
-                <w:i/>
-                <w:szCs w:val="22"/>
-              </w:rPr>
-              <w:t>PPC)*</w:t>
-            </w:r>
-            <w:proofErr w:type="gramEnd"/>
+              <w:t>(KTA/Auditor/Observer/TA/PPC)*</w:t>
+            </w:r>
           </w:p>
         </w:tc>
         <w:tc>
@@ -1213,14 +1196,7 @@
                 <w:rFonts w:eastAsia="Wingdings"/>
                 <w:szCs w:val="22"/>
               </w:rPr>
-              <w:t xml:space="preserve">mf,ds </w:t>
-            </w:r>
-            <w:r>
-              <w:rPr>
-                <w:rFonts w:eastAsia="Wingdings"/>
-                <w:szCs w:val="22"/>
-              </w:rPr>
-              <w:t>(YY)</w:t>
+              <w:t>………………………………(YY)</w:t>
             </w:r>
           </w:p>
         </w:tc>
@@ -1252,18 +1228,8 @@
                 <w:i/>
                 <w:szCs w:val="22"/>
               </w:rPr>
-              <w:t>(KTA/Auditor/Observer/TA/</w:t>
-            </w:r>
-            <w:proofErr w:type="gramStart"/>
-            <w:r>
-              <w:rPr>
-                <w:rFonts w:eastAsia="Wingdings"/>
-                <w:i/>
-                <w:szCs w:val="22"/>
-              </w:rPr>
-              <w:t>PPC)*</w:t>
-            </w:r>
-            <w:proofErr w:type="gramEnd"/>
+              <w:t>(KTA/Auditor/Observer/TA/PPC)*</w:t>
+            </w:r>
           </w:p>
         </w:tc>
         <w:tc>
@@ -1339,14 +1305,7 @@
                 <w:rFonts w:eastAsia="Wingdings"/>
                 <w:szCs w:val="22"/>
               </w:rPr>
-              <w:t xml:space="preserve">fds </w:t>
-            </w:r>
-            <w:r>
-              <w:rPr>
-                <w:rFonts w:eastAsia="Wingdings"/>
-                <w:szCs w:val="22"/>
-              </w:rPr>
-              <w:t>(ZZ)</w:t>
+              <w:t>………………………………(ZZ)</w:t>
             </w:r>
           </w:p>
         </w:tc>
@@ -1378,18 +1337,8 @@
                 <w:i/>
                 <w:szCs w:val="22"/>
               </w:rPr>
-              <w:t>(KTA/Auditor/Observer/TA/</w:t>
-            </w:r>
-            <w:proofErr w:type="gramStart"/>
-            <w:r>
-              <w:rPr>
-                <w:rFonts w:eastAsia="Wingdings"/>
-                <w:i/>
-                <w:szCs w:val="22"/>
-              </w:rPr>
-              <w:t>PPC)*</w:t>
-            </w:r>
-            <w:proofErr w:type="gramEnd"/>
+              <w:t>(KTA/Auditor/Observer/TA/PPC)*</w:t>
+            </w:r>
           </w:p>
         </w:tc>
         <w:tc>
@@ -2641,6 +2590,1223 @@
         </w:tc>
       </w:tr>
     </w:tbl>
+    <w:p>
+      <w:pPr>
+        <w:pStyle w:val="Paragraph"/>
+        <w:ind w:left="0" w:firstLine="0"/>
+        <w:jc w:val="center"/>
+        <w:rPr>
+          <w:b/>
+          <w:sz w:val="28"/>
+          <w:szCs w:val="28"/>
+        </w:rPr>
+      </w:pPr>
+      <w:proofErr w:type="spellStart"/>
+      <w:r>
+        <w:rPr>
+          <w:b/>
+          <w:sz w:val="28"/>
+          <w:szCs w:val="28"/>
+        </w:rPr>
+        <w:t>Rincian</w:t>
+      </w:r>
+      <w:proofErr w:type="spellEnd"/>
+      <w:r>
+        <w:rPr>
+          <w:b/>
+          <w:sz w:val="28"/>
+          <w:szCs w:val="28"/>
+        </w:rPr>
+        <w:t xml:space="preserve"> </w:t>
+      </w:r>
+      <w:proofErr w:type="spellStart"/>
+      <w:r>
+        <w:rPr>
+          <w:b/>
+          <w:sz w:val="28"/>
+          <w:szCs w:val="28"/>
+        </w:rPr>
+        <w:t>Rencana</w:t>
+      </w:r>
+      <w:proofErr w:type="spellEnd"/>
+      <w:r>
+        <w:rPr>
+          <w:b/>
+          <w:sz w:val="28"/>
+          <w:szCs w:val="28"/>
+        </w:rPr>
+        <w:t xml:space="preserve"> Audit</w:t>
+      </w:r>
+    </w:p>
+    <w:p>
+      <w:pPr>
+        <w:pStyle w:val="Paragraph"/>
+        <w:ind w:left="0" w:firstLine="0"/>
+        <w:jc w:val="center"/>
+        <w:rPr>
+          <w:b/>
+          <w:sz w:val="28"/>
+          <w:szCs w:val="28"/>
+        </w:rPr>
+      </w:pPr>
+      <w:r>
+        <w:rPr>
+          <w:b/>
+          <w:sz w:val="28"/>
+          <w:szCs w:val="28"/>
+        </w:rPr>
+        <w:lastRenderedPageBreak/>
+        <w:t xml:space="preserve">(Audit </w:t>
+      </w:r>
+      <w:proofErr w:type="spellStart"/>
+      <w:r>
+        <w:rPr>
+          <w:b/>
+          <w:sz w:val="28"/>
+          <w:szCs w:val="28"/>
+        </w:rPr>
+        <w:t>Tahap</w:t>
+      </w:r>
+      <w:proofErr w:type="spellEnd"/>
+      <w:r>
+        <w:rPr>
+          <w:b/>
+          <w:sz w:val="28"/>
+          <w:szCs w:val="28"/>
+        </w:rPr>
+        <w:t xml:space="preserve"> I)</w:t>
+      </w:r>
+    </w:p>
+    <w:tbl>
+      <w:tblPr>
+        <w:tblW w:w="9639" w:type="dxa"/>
+        <w:tblInd w:w="108" w:type="dxa"/>
+        <w:tblLayout w:type="fixed"/>
+        <w:tblLook w:val="0000" w:firstRow="0" w:lastRow="0" w:firstColumn="0" w:lastColumn="0" w:noHBand="0" w:noVBand="0"/>
+      </w:tblPr>
+      <w:tblGrid>
+        <w:gridCol w:w="1843"/>
+        <w:gridCol w:w="6188"/>
+        <w:gridCol w:w="1608"/>
+      </w:tblGrid>
+      <w:tr>
+        <w:tc>
+          <w:tcPr>
+            <w:tcW w:w="1843" w:type="dxa"/>
+            <w:tcBorders>
+              <w:top w:val="single" w:sz="4" w:space="0" w:color="000000"/>
+              <w:left w:val="single" w:sz="4" w:space="0" w:color="000000"/>
+              <w:bottom w:val="single" w:sz="4" w:space="0" w:color="000000"/>
+            </w:tcBorders>
+            <w:shd w:val="clear" w:color="auto" w:fill="D0CECE"/>
+          </w:tcPr>
+          <w:p>
+            <w:pPr>
+              <w:pStyle w:val="Paragraph"/>
+              <w:spacing w:after="120"/>
+              <w:ind w:left="0" w:firstLine="0"/>
+              <w:jc w:val="center"/>
+              <w:rPr>
+                <w:b/>
+                <w:szCs w:val="22"/>
+              </w:rPr>
+            </w:pPr>
+            <w:proofErr w:type="spellStart"/>
+            <w:r>
+              <w:rPr>
+                <w:rFonts w:eastAsia="Wingdings"/>
+                <w:b/>
+                <w:szCs w:val="22"/>
+              </w:rPr>
+              <w:t>Tanggal</w:t>
+            </w:r>
+            <w:proofErr w:type="spellEnd"/>
+            <w:r>
+              <w:rPr>
+                <w:rFonts w:eastAsia="Wingdings"/>
+                <w:b/>
+                <w:szCs w:val="22"/>
+              </w:rPr>
+              <w:t>/Waktu</w:t>
+            </w:r>
+          </w:p>
+        </w:tc>
+        <w:tc>
+          <w:tcPr>
+            <w:tcW w:w="6188" w:type="dxa"/>
+            <w:tcBorders>
+              <w:top w:val="single" w:sz="4" w:space="0" w:color="000000"/>
+              <w:left w:val="single" w:sz="4" w:space="0" w:color="000000"/>
+              <w:bottom w:val="single" w:sz="4" w:space="0" w:color="000000"/>
+            </w:tcBorders>
+            <w:shd w:val="clear" w:color="auto" w:fill="D0CECE"/>
+          </w:tcPr>
+          <w:p>
+            <w:pPr>
+              <w:pStyle w:val="Paragraph"/>
+              <w:spacing w:after="120"/>
+              <w:ind w:left="0" w:firstLine="0"/>
+              <w:jc w:val="center"/>
+              <w:rPr>
+                <w:b/>
+                <w:szCs w:val="22"/>
+              </w:rPr>
+            </w:pPr>
+            <w:proofErr w:type="spellStart"/>
+            <w:r>
+              <w:rPr>
+                <w:rFonts w:eastAsia="Wingdings"/>
+                <w:b/>
+                <w:szCs w:val="22"/>
+              </w:rPr>
+              <w:t>Fungsi</w:t>
+            </w:r>
+            <w:proofErr w:type="spellEnd"/>
+            <w:r>
+              <w:rPr>
+                <w:rFonts w:eastAsia="Wingdings"/>
+                <w:b/>
+                <w:szCs w:val="22"/>
+              </w:rPr>
+              <w:t xml:space="preserve">/ Area / </w:t>
+            </w:r>
+            <w:proofErr w:type="spellStart"/>
+            <w:r>
+              <w:rPr>
+                <w:rFonts w:eastAsia="Wingdings"/>
+                <w:b/>
+                <w:szCs w:val="22"/>
+              </w:rPr>
+              <w:t>Departmen</w:t>
+            </w:r>
+            <w:proofErr w:type="spellEnd"/>
+            <w:r>
+              <w:rPr>
+                <w:rFonts w:eastAsia="Wingdings"/>
+                <w:b/>
+                <w:szCs w:val="22"/>
+              </w:rPr>
+              <w:t xml:space="preserve"> /</w:t>
+            </w:r>
+            <w:proofErr w:type="spellStart"/>
+            <w:r>
+              <w:rPr>
+                <w:rFonts w:eastAsia="Wingdings"/>
+                <w:b/>
+                <w:szCs w:val="22"/>
+              </w:rPr>
+              <w:t>Aktivitas</w:t>
+            </w:r>
+            <w:proofErr w:type="spellEnd"/>
+          </w:p>
+        </w:tc>
+        <w:tc>
+          <w:tcPr>
+            <w:tcW w:w="1608" w:type="dxa"/>
+            <w:tcBorders>
+              <w:top w:val="single" w:sz="4" w:space="0" w:color="000000"/>
+              <w:left w:val="single" w:sz="4" w:space="0" w:color="000000"/>
+              <w:bottom w:val="single" w:sz="4" w:space="0" w:color="000000"/>
+              <w:right w:val="single" w:sz="4" w:space="0" w:color="000000"/>
+            </w:tcBorders>
+            <w:shd w:val="clear" w:color="auto" w:fill="D0CECE"/>
+          </w:tcPr>
+          <w:p>
+            <w:pPr>
+              <w:pStyle w:val="Paragraph"/>
+              <w:spacing w:after="120"/>
+              <w:ind w:left="0" w:firstLine="0"/>
+              <w:jc w:val="center"/>
+              <w:rPr>
+                <w:b/>
+                <w:szCs w:val="22"/>
+              </w:rPr>
+            </w:pPr>
+            <w:proofErr w:type="spellStart"/>
+            <w:r>
+              <w:rPr>
+                <w:rFonts w:eastAsia="Wingdings"/>
+                <w:b/>
+                <w:szCs w:val="22"/>
+              </w:rPr>
+              <w:t>Personil</w:t>
+            </w:r>
+            <w:proofErr w:type="spellEnd"/>
+          </w:p>
+        </w:tc>
+      </w:tr>
+      <w:tr>
+        <w:tc>
+          <w:tcPr>
+            <w:tcW w:w="1843" w:type="dxa"/>
+            <w:tcBorders>
+              <w:top w:val="single" w:sz="4" w:space="0" w:color="000000"/>
+              <w:left w:val="single" w:sz="4" w:space="0" w:color="000000"/>
+              <w:bottom w:val="single" w:sz="4" w:space="0" w:color="000000"/>
+            </w:tcBorders>
+            <w:shd w:val="clear" w:color="auto" w:fill="auto"/>
+          </w:tcPr>
+          <w:p>
+            <w:pPr>
+              <w:pStyle w:val="Paragraph"/>
+              <w:spacing w:before="60" w:after="0"/>
+              <w:ind w:left="0" w:firstLine="0"/>
+              <w:jc w:val="center"/>
+              <w:rPr>
+                <w:rFonts w:eastAsia="Wingdings"/>
+                <w:i/>
+                <w:iCs/>
+                <w:sz w:val="20"/>
+              </w:rPr>
+            </w:pPr>
+            <w:proofErr w:type="spellStart"/>
+            <w:r>
+              <w:rPr>
+                <w:rFonts w:eastAsia="Wingdings"/>
+                <w:i/>
+                <w:iCs/>
+                <w:sz w:val="20"/>
+                <w:highlight w:val="yellow"/>
+              </w:rPr>
+              <w:t>Contoh</w:t>
+            </w:r>
+            <w:proofErr w:type="spellEnd"/>
+            <w:r>
+              <w:rPr>
+                <w:rFonts w:eastAsia="Wingdings"/>
+                <w:i/>
+                <w:iCs/>
+                <w:sz w:val="20"/>
+                <w:highlight w:val="yellow"/>
+              </w:rPr>
+              <w:t>:</w:t>
+            </w:r>
+          </w:p>
+          <w:p>
+            <w:pPr>
+              <w:pStyle w:val="Paragraph"/>
+              <w:spacing w:before="0" w:after="0"/>
+              <w:ind w:left="0" w:firstLine="0"/>
+              <w:jc w:val="center"/>
+              <w:rPr>
+                <w:rFonts w:eastAsia="Wingdings"/>
+                <w:i/>
+                <w:iCs/>
+                <w:sz w:val="20"/>
+              </w:rPr>
+            </w:pPr>
+          </w:p>
+          <w:p>
+            <w:pPr>
+              <w:pStyle w:val="Paragraph"/>
+              <w:spacing w:before="0" w:after="120"/>
+              <w:ind w:left="0" w:firstLine="0"/>
+              <w:jc w:val="center"/>
+              <w:rPr>
+                <w:rFonts w:eastAsia="Wingdings"/>
+                <w:b/>
+                <w:i/>
+                <w:iCs/>
+                <w:sz w:val="20"/>
+              </w:rPr>
+            </w:pPr>
+            <w:proofErr w:type="spellStart"/>
+            <w:r>
+              <w:rPr>
+                <w:rFonts w:eastAsia="Wingdings"/>
+                <w:b/>
+                <w:i/>
+                <w:iCs/>
+                <w:sz w:val="20"/>
+                <w:highlight w:val="yellow"/>
+              </w:rPr>
+              <w:t>Senin</w:t>
+            </w:r>
+            <w:proofErr w:type="spellEnd"/>
+            <w:r>
+              <w:rPr>
+                <w:rFonts w:eastAsia="Wingdings"/>
+                <w:b/>
+                <w:i/>
+                <w:iCs/>
+                <w:sz w:val="20"/>
+                <w:highlight w:val="yellow"/>
+              </w:rPr>
+              <w:t xml:space="preserve">, </w:t>
+            </w:r>
+            <w:r>
+              <w:rPr>
+                <w:rFonts w:eastAsia="Wingdings"/>
+                <w:b/>
+                <w:i/>
+                <w:iCs/>
+                <w:sz w:val="20"/>
+                <w:highlight w:val="yellow"/>
+              </w:rPr>
+              <w:t>27</w:t>
+            </w:r>
+            <w:r>
+              <w:rPr>
+                <w:rFonts w:eastAsia="Wingdings"/>
+                <w:b/>
+                <w:i/>
+                <w:iCs/>
+                <w:sz w:val="20"/>
+                <w:highlight w:val="yellow"/>
+              </w:rPr>
+              <w:t>/11/20</w:t>
+            </w:r>
+          </w:p>
+          <w:p>
+            <w:pPr>
+              <w:pStyle w:val="Paragraph"/>
+              <w:spacing w:before="0" w:after="0"/>
+              <w:ind w:left="0" w:firstLine="0"/>
+              <w:jc w:val="center"/>
+              <w:rPr>
+                <w:i/>
+                <w:iCs/>
+                <w:sz w:val="20"/>
+              </w:rPr>
+            </w:pPr>
+            <w:r>
+              <w:rPr>
+                <w:rFonts w:eastAsia="Wingdings"/>
+                <w:i/>
+                <w:iCs/>
+                <w:sz w:val="20"/>
+              </w:rPr>
+              <w:t>08.</w:t>
+            </w:r>
+            <w:r>
+              <w:rPr>
+                <w:rFonts w:eastAsia="Wingdings"/>
+                <w:i/>
+                <w:iCs/>
+                <w:sz w:val="20"/>
+              </w:rPr>
+              <w:t>00 – 12.00</w:t>
+            </w:r>
+          </w:p>
+        </w:tc>
+        <w:tc>
+          <w:tcPr>
+            <w:tcW w:w="6188" w:type="dxa"/>
+            <w:tcBorders>
+              <w:top w:val="single" w:sz="4" w:space="0" w:color="000000"/>
+              <w:left w:val="single" w:sz="4" w:space="0" w:color="000000"/>
+              <w:bottom w:val="single" w:sz="4" w:space="0" w:color="000000"/>
+            </w:tcBorders>
+            <w:shd w:val="clear" w:color="auto" w:fill="auto"/>
+          </w:tcPr>
+          <w:p>
+            <w:pPr>
+              <w:pStyle w:val="Paragraph"/>
+              <w:spacing w:before="60" w:after="0"/>
+              <w:ind w:left="0" w:firstLine="0"/>
+              <w:rPr>
+                <w:rFonts w:eastAsia="Wingdings"/>
+                <w:i/>
+                <w:iCs/>
+                <w:sz w:val="20"/>
+              </w:rPr>
+            </w:pPr>
+            <w:proofErr w:type="spellStart"/>
+            <w:r>
+              <w:rPr>
+                <w:rFonts w:eastAsia="Wingdings"/>
+                <w:i/>
+                <w:iCs/>
+                <w:sz w:val="20"/>
+                <w:highlight w:val="yellow"/>
+              </w:rPr>
+              <w:t>Contoh</w:t>
+            </w:r>
+            <w:proofErr w:type="spellEnd"/>
+            <w:r>
+              <w:rPr>
+                <w:rFonts w:eastAsia="Wingdings"/>
+                <w:i/>
+                <w:iCs/>
+                <w:sz w:val="20"/>
+              </w:rPr>
+              <w:t>:</w:t>
+            </w:r>
+          </w:p>
+          <w:p>
+            <w:pPr>
+              <w:pStyle w:val="Paragraph"/>
+              <w:spacing w:before="0" w:after="0"/>
+              <w:ind w:left="0" w:firstLine="0"/>
+              <w:rPr>
+                <w:rFonts w:eastAsia="Wingdings"/>
+                <w:i/>
+                <w:iCs/>
+                <w:sz w:val="20"/>
+              </w:rPr>
+            </w:pPr>
+          </w:p>
+          <w:p>
+            <w:pPr>
+              <w:pStyle w:val="Paragraph"/>
+              <w:spacing w:before="0" w:after="0"/>
+              <w:ind w:left="0" w:firstLine="0"/>
+              <w:rPr>
+                <w:rFonts w:eastAsia="Wingdings"/>
+                <w:i/>
+                <w:iCs/>
+                <w:sz w:val="20"/>
+              </w:rPr>
+            </w:pPr>
+          </w:p>
+          <w:p>
+            <w:pPr>
+              <w:spacing w:after="60"/>
+              <w:jc w:val="left"/>
+              <w:rPr>
+                <w:i/>
+                <w:iCs/>
+                <w:sz w:val="20"/>
+              </w:rPr>
+            </w:pPr>
+            <w:proofErr w:type="spellStart"/>
+            <w:r>
+              <w:rPr>
+                <w:rFonts w:eastAsia="Wingdings"/>
+                <w:b/>
+                <w:i/>
+                <w:iCs/>
+                <w:sz w:val="20"/>
+              </w:rPr>
+              <w:t>Verifikasi</w:t>
+            </w:r>
+            <w:proofErr w:type="spellEnd"/>
+            <w:r>
+              <w:rPr>
+                <w:rFonts w:eastAsia="Wingdings"/>
+                <w:b/>
+                <w:i/>
+                <w:iCs/>
+                <w:sz w:val="20"/>
+              </w:rPr>
+              <w:t xml:space="preserve"> </w:t>
+            </w:r>
+            <w:proofErr w:type="spellStart"/>
+            <w:r>
+              <w:rPr>
+                <w:rFonts w:eastAsia="Wingdings"/>
+                <w:b/>
+                <w:i/>
+                <w:iCs/>
+                <w:sz w:val="20"/>
+              </w:rPr>
+              <w:t>dokumen</w:t>
+            </w:r>
+            <w:proofErr w:type="spellEnd"/>
+            <w:r>
+              <w:rPr>
+                <w:i/>
+                <w:iCs/>
+                <w:sz w:val="20"/>
+              </w:rPr>
+              <w:t>:</w:t>
+            </w:r>
+          </w:p>
+          <w:p>
+            <w:pPr>
+              <w:numPr>
+                <w:ilvl w:val="0"/>
+                <w:numId w:val="3"/>
+              </w:numPr>
+              <w:spacing w:after="60"/>
+              <w:ind w:left="385" w:hanging="357"/>
+              <w:jc w:val="left"/>
+              <w:rPr>
+                <w:i/>
+                <w:iCs/>
+                <w:sz w:val="20"/>
+              </w:rPr>
+            </w:pPr>
+            <w:proofErr w:type="spellStart"/>
+            <w:r>
+              <w:rPr>
+                <w:rFonts w:eastAsia="Wingdings"/>
+                <w:i/>
+                <w:iCs/>
+                <w:sz w:val="20"/>
+              </w:rPr>
+              <w:t>Dokumen</w:t>
+            </w:r>
+            <w:proofErr w:type="spellEnd"/>
+            <w:r>
+              <w:rPr>
+                <w:rFonts w:eastAsia="Wingdings"/>
+                <w:i/>
+                <w:iCs/>
+                <w:sz w:val="20"/>
+              </w:rPr>
+              <w:t xml:space="preserve"> legal dan </w:t>
+            </w:r>
+            <w:proofErr w:type="spellStart"/>
+            <w:r>
+              <w:rPr>
+                <w:rFonts w:eastAsia="Wingdings"/>
+                <w:i/>
+                <w:iCs/>
+                <w:sz w:val="20"/>
+              </w:rPr>
+              <w:t>dokumen</w:t>
+            </w:r>
+            <w:proofErr w:type="spellEnd"/>
+            <w:r>
+              <w:rPr>
+                <w:rFonts w:eastAsia="Wingdings"/>
+                <w:i/>
+                <w:iCs/>
+                <w:sz w:val="20"/>
+              </w:rPr>
+              <w:t xml:space="preserve"> </w:t>
+            </w:r>
+            <w:proofErr w:type="spellStart"/>
+            <w:r>
+              <w:rPr>
+                <w:rFonts w:eastAsia="Wingdings"/>
+                <w:i/>
+                <w:iCs/>
+                <w:sz w:val="20"/>
+              </w:rPr>
+              <w:t>bahan</w:t>
+            </w:r>
+            <w:proofErr w:type="spellEnd"/>
+          </w:p>
+          <w:p>
+            <w:pPr>
+              <w:numPr>
+                <w:ilvl w:val="0"/>
+                <w:numId w:val="3"/>
+              </w:numPr>
+              <w:spacing w:after="60"/>
+              <w:ind w:left="385" w:hanging="357"/>
+              <w:jc w:val="left"/>
+              <w:rPr>
+                <w:i/>
+                <w:iCs/>
+                <w:sz w:val="20"/>
+              </w:rPr>
+            </w:pPr>
+            <w:proofErr w:type="spellStart"/>
+            <w:r>
+              <w:rPr>
+                <w:rFonts w:eastAsia="Wingdings"/>
+                <w:i/>
+                <w:iCs/>
+                <w:sz w:val="20"/>
+              </w:rPr>
+              <w:t>dll</w:t>
+            </w:r>
+            <w:proofErr w:type="spellEnd"/>
+            <w:r>
+              <w:rPr>
+                <w:rFonts w:eastAsia="Wingdings"/>
+                <w:i/>
+                <w:iCs/>
+                <w:sz w:val="20"/>
+              </w:rPr>
+              <w:t>.</w:t>
+            </w:r>
+          </w:p>
+        </w:tc>
+        <w:tc>
+          <w:tcPr>
+            <w:tcW w:w="1608" w:type="dxa"/>
+            <w:tcBorders>
+              <w:top w:val="single" w:sz="4" w:space="0" w:color="000000"/>
+              <w:left w:val="single" w:sz="4" w:space="0" w:color="000000"/>
+              <w:bottom w:val="single" w:sz="4" w:space="0" w:color="000000"/>
+              <w:right w:val="single" w:sz="4" w:space="0" w:color="000000"/>
+            </w:tcBorders>
+            <w:shd w:val="clear" w:color="auto" w:fill="auto"/>
+          </w:tcPr>
+          <w:p>
+            <w:pPr>
+              <w:spacing w:before="60"/>
+              <w:jc w:val="center"/>
+              <w:rPr>
+                <w:rFonts w:eastAsia="Wingdings"/>
+                <w:i/>
+                <w:iCs/>
+                <w:sz w:val="20"/>
+              </w:rPr>
+            </w:pPr>
+            <w:proofErr w:type="spellStart"/>
+            <w:r>
+              <w:rPr>
+                <w:rFonts w:eastAsia="Wingdings"/>
+                <w:i/>
+                <w:iCs/>
+                <w:sz w:val="20"/>
+                <w:highlight w:val="yellow"/>
+              </w:rPr>
+              <w:t>Contoh</w:t>
+            </w:r>
+            <w:proofErr w:type="spellEnd"/>
+            <w:r>
+              <w:rPr>
+                <w:rFonts w:eastAsia="Wingdings"/>
+                <w:i/>
+                <w:iCs/>
+                <w:sz w:val="20"/>
+              </w:rPr>
+              <w:t>:</w:t>
+            </w:r>
+          </w:p>
+          <w:p>
+            <w:pPr>
+              <w:jc w:val="center"/>
+              <w:rPr>
+                <w:rFonts w:eastAsia="Wingdings"/>
+                <w:i/>
+                <w:iCs/>
+                <w:sz w:val="20"/>
+              </w:rPr>
+            </w:pPr>
+          </w:p>
+          <w:p>
+            <w:pPr>
+              <w:jc w:val="center"/>
+              <w:rPr>
+                <w:rFonts w:eastAsia="Wingdings"/>
+                <w:i/>
+                <w:iCs/>
+                <w:sz w:val="20"/>
+              </w:rPr>
+            </w:pPr>
+          </w:p>
+          <w:p>
+            <w:pPr>
+              <w:spacing w:before="120"/>
+              <w:jc w:val="center"/>
+              <w:rPr>
+                <w:i/>
+                <w:iCs/>
+                <w:sz w:val="20"/>
+              </w:rPr>
+            </w:pPr>
+            <w:r>
+              <w:rPr>
+                <w:rFonts w:eastAsia="Wingdings"/>
+                <w:i/>
+                <w:iCs/>
+                <w:sz w:val="20"/>
+              </w:rPr>
+              <w:t>Auditor (XX)</w:t>
+            </w:r>
+          </w:p>
+        </w:tc>
+      </w:tr>
+      <w:tr>
+        <w:tc>
+          <w:tcPr>
+            <w:tcW w:w="1843" w:type="dxa"/>
+            <w:tcBorders>
+              <w:top w:val="single" w:sz="4" w:space="0" w:color="000000"/>
+              <w:left w:val="single" w:sz="4" w:space="0" w:color="000000"/>
+              <w:bottom w:val="single" w:sz="4" w:space="0" w:color="000000"/>
+            </w:tcBorders>
+            <w:shd w:val="clear" w:color="auto" w:fill="E7E6E6"/>
+          </w:tcPr>
+          <w:p>
+            <w:pPr>
+              <w:pStyle w:val="Paragraph"/>
+              <w:spacing w:before="60"/>
+              <w:ind w:left="0" w:firstLine="0"/>
+              <w:jc w:val="center"/>
+              <w:rPr>
+                <w:rFonts w:eastAsia="Wingdings"/>
+                <w:i/>
+                <w:iCs/>
+                <w:sz w:val="20"/>
+              </w:rPr>
+            </w:pPr>
+            <w:r>
+              <w:rPr>
+                <w:rFonts w:eastAsia="Wingdings"/>
+                <w:i/>
+                <w:iCs/>
+                <w:sz w:val="20"/>
+              </w:rPr>
+              <w:t>12.00 – 13.00</w:t>
+            </w:r>
+          </w:p>
+        </w:tc>
+        <w:tc>
+          <w:tcPr>
+            <w:tcW w:w="6188" w:type="dxa"/>
+            <w:tcBorders>
+              <w:top w:val="single" w:sz="4" w:space="0" w:color="000000"/>
+              <w:left w:val="single" w:sz="4" w:space="0" w:color="000000"/>
+              <w:bottom w:val="single" w:sz="4" w:space="0" w:color="000000"/>
+            </w:tcBorders>
+            <w:shd w:val="clear" w:color="auto" w:fill="E7E6E6"/>
+            <w:vAlign w:val="center"/>
+          </w:tcPr>
+          <w:p>
+            <w:pPr>
+              <w:pStyle w:val="Paragraph"/>
+              <w:spacing w:before="60" w:after="0"/>
+              <w:ind w:left="0" w:firstLine="0"/>
+              <w:jc w:val="center"/>
+              <w:rPr>
+                <w:rFonts w:eastAsia="Wingdings"/>
+                <w:b/>
+                <w:i/>
+                <w:iCs/>
+                <w:sz w:val="20"/>
+              </w:rPr>
+            </w:pPr>
+            <w:proofErr w:type="spellStart"/>
+            <w:r>
+              <w:rPr>
+                <w:rFonts w:eastAsia="Wingdings"/>
+                <w:b/>
+                <w:i/>
+                <w:iCs/>
+                <w:sz w:val="20"/>
+              </w:rPr>
+              <w:t>Ishoma</w:t>
+            </w:r>
+            <w:proofErr w:type="spellEnd"/>
+          </w:p>
+        </w:tc>
+        <w:tc>
+          <w:tcPr>
+            <w:tcW w:w="1608" w:type="dxa"/>
+            <w:tcBorders>
+              <w:top w:val="single" w:sz="4" w:space="0" w:color="000000"/>
+              <w:left w:val="single" w:sz="4" w:space="0" w:color="000000"/>
+              <w:bottom w:val="single" w:sz="4" w:space="0" w:color="000000"/>
+              <w:right w:val="single" w:sz="4" w:space="0" w:color="000000"/>
+            </w:tcBorders>
+            <w:shd w:val="clear" w:color="auto" w:fill="E7E6E6"/>
+          </w:tcPr>
+          <w:p>
+            <w:pPr>
+              <w:spacing w:before="60"/>
+              <w:jc w:val="center"/>
+              <w:rPr>
+                <w:rFonts w:eastAsia="Wingdings"/>
+                <w:i/>
+                <w:iCs/>
+                <w:sz w:val="20"/>
+              </w:rPr>
+            </w:pPr>
+            <w:r>
+              <w:rPr>
+                <w:rFonts w:eastAsia="Wingdings"/>
+                <w:i/>
+                <w:iCs/>
+                <w:sz w:val="20"/>
+              </w:rPr>
+              <w:t>All</w:t>
+            </w:r>
+          </w:p>
+        </w:tc>
+      </w:tr>
+      <w:tr>
+        <w:tc>
+          <w:tcPr>
+            <w:tcW w:w="1843" w:type="dxa"/>
+            <w:tcBorders>
+              <w:top w:val="single" w:sz="4" w:space="0" w:color="000000"/>
+              <w:left w:val="single" w:sz="4" w:space="0" w:color="000000"/>
+              <w:bottom w:val="single" w:sz="4" w:space="0" w:color="000000"/>
+            </w:tcBorders>
+            <w:shd w:val="clear" w:color="auto" w:fill="auto"/>
+          </w:tcPr>
+          <w:p>
+            <w:pPr>
+              <w:pStyle w:val="Paragraph"/>
+              <w:spacing w:before="60"/>
+              <w:ind w:left="0" w:firstLine="0"/>
+              <w:jc w:val="center"/>
+              <w:rPr>
+                <w:sz w:val="20"/>
+              </w:rPr>
+            </w:pPr>
+            <w:r>
+              <w:rPr>
+                <w:rFonts w:eastAsia="Wingdings"/>
+                <w:i/>
+                <w:iCs/>
+                <w:sz w:val="20"/>
+              </w:rPr>
+              <w:t>13</w:t>
+            </w:r>
+            <w:r>
+              <w:rPr>
+                <w:rFonts w:eastAsia="Wingdings"/>
+                <w:i/>
+                <w:iCs/>
+                <w:sz w:val="20"/>
+              </w:rPr>
+              <w:t xml:space="preserve">.00 – </w:t>
+            </w:r>
+            <w:r>
+              <w:rPr>
+                <w:rFonts w:eastAsia="Wingdings"/>
+                <w:i/>
+                <w:iCs/>
+                <w:sz w:val="20"/>
+              </w:rPr>
+              <w:t>16.00</w:t>
+            </w:r>
+          </w:p>
+        </w:tc>
+        <w:tc>
+          <w:tcPr>
+            <w:tcW w:w="6188" w:type="dxa"/>
+            <w:tcBorders>
+              <w:top w:val="single" w:sz="4" w:space="0" w:color="000000"/>
+              <w:left w:val="single" w:sz="4" w:space="0" w:color="000000"/>
+              <w:bottom w:val="single" w:sz="4" w:space="0" w:color="000000"/>
+            </w:tcBorders>
+            <w:shd w:val="clear" w:color="auto" w:fill="auto"/>
+            <w:vAlign w:val="center"/>
+          </w:tcPr>
+          <w:p>
+            <w:pPr>
+              <w:spacing w:after="60"/>
+              <w:jc w:val="left"/>
+              <w:rPr>
+                <w:i/>
+                <w:iCs/>
+                <w:sz w:val="20"/>
+              </w:rPr>
+            </w:pPr>
+            <w:proofErr w:type="spellStart"/>
+            <w:r>
+              <w:rPr>
+                <w:rFonts w:eastAsia="Wingdings"/>
+                <w:b/>
+                <w:i/>
+                <w:iCs/>
+                <w:sz w:val="20"/>
+              </w:rPr>
+              <w:t>Verifikasi</w:t>
+            </w:r>
+            <w:proofErr w:type="spellEnd"/>
+            <w:r>
+              <w:rPr>
+                <w:rFonts w:eastAsia="Wingdings"/>
+                <w:b/>
+                <w:i/>
+                <w:iCs/>
+                <w:sz w:val="20"/>
+              </w:rPr>
+              <w:t xml:space="preserve"> </w:t>
+            </w:r>
+            <w:proofErr w:type="spellStart"/>
+            <w:r>
+              <w:rPr>
+                <w:rFonts w:eastAsia="Wingdings"/>
+                <w:b/>
+                <w:i/>
+                <w:iCs/>
+                <w:sz w:val="20"/>
+              </w:rPr>
+              <w:t>dokumen</w:t>
+            </w:r>
+            <w:proofErr w:type="spellEnd"/>
+            <w:r>
+              <w:rPr>
+                <w:i/>
+                <w:iCs/>
+                <w:sz w:val="20"/>
+              </w:rPr>
+              <w:t>:</w:t>
+            </w:r>
+          </w:p>
+          <w:p>
+            <w:pPr>
+              <w:numPr>
+                <w:ilvl w:val="0"/>
+                <w:numId w:val="3"/>
+              </w:numPr>
+              <w:spacing w:after="60"/>
+              <w:ind w:left="385" w:hanging="357"/>
+              <w:jc w:val="left"/>
+              <w:rPr>
+                <w:rFonts w:eastAsia="Wingdings"/>
+                <w:i/>
+                <w:iCs/>
+                <w:sz w:val="20"/>
+              </w:rPr>
+            </w:pPr>
+            <w:proofErr w:type="spellStart"/>
+            <w:r>
+              <w:rPr>
+                <w:rFonts w:eastAsia="Wingdings"/>
+                <w:i/>
+                <w:iCs/>
+                <w:sz w:val="20"/>
+              </w:rPr>
+              <w:t>Dokumen</w:t>
+            </w:r>
+            <w:proofErr w:type="spellEnd"/>
+            <w:r>
+              <w:rPr>
+                <w:rFonts w:eastAsia="Wingdings"/>
+                <w:i/>
+                <w:iCs/>
+                <w:sz w:val="20"/>
+              </w:rPr>
+              <w:t xml:space="preserve"> </w:t>
+            </w:r>
+            <w:proofErr w:type="spellStart"/>
+            <w:r>
+              <w:rPr>
+                <w:rFonts w:eastAsia="Wingdings"/>
+                <w:i/>
+                <w:iCs/>
+                <w:sz w:val="20"/>
+              </w:rPr>
+              <w:t>alat</w:t>
+            </w:r>
+            <w:proofErr w:type="spellEnd"/>
+            <w:r>
+              <w:rPr>
+                <w:rFonts w:eastAsia="Wingdings"/>
+                <w:i/>
+                <w:iCs/>
+                <w:sz w:val="20"/>
+              </w:rPr>
+              <w:t xml:space="preserve"> dan proses</w:t>
+            </w:r>
+          </w:p>
+          <w:p>
+            <w:pPr>
+              <w:numPr>
+                <w:ilvl w:val="0"/>
+                <w:numId w:val="3"/>
+              </w:numPr>
+              <w:spacing w:after="60"/>
+              <w:ind w:left="385" w:hanging="357"/>
+              <w:jc w:val="left"/>
+              <w:rPr>
+                <w:rFonts w:eastAsia="Wingdings"/>
+                <w:i/>
+                <w:iCs/>
+                <w:sz w:val="20"/>
+              </w:rPr>
+            </w:pPr>
+            <w:proofErr w:type="spellStart"/>
+            <w:r>
+              <w:rPr>
+                <w:rFonts w:eastAsia="Wingdings"/>
+                <w:i/>
+                <w:iCs/>
+                <w:sz w:val="20"/>
+              </w:rPr>
+              <w:t>dll</w:t>
+            </w:r>
+            <w:proofErr w:type="spellEnd"/>
+            <w:r>
+              <w:rPr>
+                <w:rFonts w:eastAsia="Wingdings"/>
+                <w:i/>
+                <w:iCs/>
+                <w:sz w:val="20"/>
+              </w:rPr>
+              <w:t>.</w:t>
+            </w:r>
+          </w:p>
+          <w:p>
+            <w:pPr>
+              <w:numPr>
+                <w:ilvl w:val="0"/>
+                <w:numId w:val="3"/>
+              </w:numPr>
+              <w:spacing w:after="60"/>
+              <w:ind w:left="385" w:hanging="357"/>
+              <w:jc w:val="left"/>
+              <w:rPr>
+                <w:rFonts w:eastAsia="Wingdings"/>
+                <w:i/>
+                <w:iCs/>
+                <w:sz w:val="20"/>
+              </w:rPr>
+            </w:pPr>
+            <w:proofErr w:type="spellStart"/>
+            <w:r>
+              <w:rPr>
+                <w:rFonts w:eastAsia="Wingdings"/>
+                <w:i/>
+                <w:iCs/>
+                <w:sz w:val="20"/>
+              </w:rPr>
+              <w:t>Penulisan</w:t>
+            </w:r>
+            <w:proofErr w:type="spellEnd"/>
+            <w:r>
+              <w:rPr>
+                <w:rFonts w:eastAsia="Wingdings"/>
+                <w:i/>
+                <w:iCs/>
+                <w:sz w:val="20"/>
+              </w:rPr>
+              <w:t xml:space="preserve"> </w:t>
+            </w:r>
+            <w:proofErr w:type="spellStart"/>
+            <w:r>
+              <w:rPr>
+                <w:rFonts w:eastAsia="Wingdings"/>
+                <w:i/>
+                <w:iCs/>
+                <w:sz w:val="20"/>
+              </w:rPr>
+              <w:t>laporan</w:t>
+            </w:r>
+            <w:proofErr w:type="spellEnd"/>
+          </w:p>
+        </w:tc>
+        <w:tc>
+          <w:tcPr>
+            <w:tcW w:w="1608" w:type="dxa"/>
+            <w:tcBorders>
+              <w:top w:val="single" w:sz="4" w:space="0" w:color="000000"/>
+              <w:left w:val="single" w:sz="4" w:space="0" w:color="000000"/>
+              <w:bottom w:val="single" w:sz="4" w:space="0" w:color="000000"/>
+              <w:right w:val="single" w:sz="4" w:space="0" w:color="000000"/>
+            </w:tcBorders>
+            <w:shd w:val="clear" w:color="auto" w:fill="auto"/>
+          </w:tcPr>
+          <w:p>
+            <w:pPr>
+              <w:spacing w:before="60"/>
+              <w:jc w:val="center"/>
+              <w:rPr>
+                <w:sz w:val="20"/>
+              </w:rPr>
+            </w:pPr>
+            <w:r>
+              <w:rPr>
+                <w:rFonts w:eastAsia="Wingdings"/>
+                <w:i/>
+                <w:iCs/>
+                <w:sz w:val="20"/>
+              </w:rPr>
+              <w:t>Auditor (YY)</w:t>
+            </w:r>
+          </w:p>
+        </w:tc>
+      </w:tr>
+      <w:tr>
+        <w:tc>
+          <w:tcPr>
+            <w:tcW w:w="1843" w:type="dxa"/>
+            <w:tcBorders>
+              <w:top w:val="single" w:sz="4" w:space="0" w:color="000000"/>
+              <w:left w:val="single" w:sz="4" w:space="0" w:color="000000"/>
+              <w:bottom w:val="single" w:sz="4" w:space="0" w:color="000000"/>
+            </w:tcBorders>
+            <w:shd w:val="clear" w:color="auto" w:fill="auto"/>
+          </w:tcPr>
+          <w:p>
+            <w:pPr>
+              <w:pStyle w:val="Paragraph"/>
+              <w:ind w:left="0" w:firstLine="0"/>
+              <w:jc w:val="center"/>
+              <w:rPr>
+                <w:b/>
+                <w:sz w:val="20"/>
+              </w:rPr>
+            </w:pPr>
+            <w:r>
+              <w:rPr>
+                <w:b/>
+                <w:sz w:val="20"/>
+              </w:rPr>
+              <w:t>16.00</w:t>
+            </w:r>
+          </w:p>
+        </w:tc>
+        <w:tc>
+          <w:tcPr>
+            <w:tcW w:w="6188" w:type="dxa"/>
+            <w:tcBorders>
+              <w:top w:val="single" w:sz="4" w:space="0" w:color="000000"/>
+              <w:left w:val="single" w:sz="4" w:space="0" w:color="000000"/>
+              <w:bottom w:val="single" w:sz="4" w:space="0" w:color="000000"/>
+            </w:tcBorders>
+            <w:shd w:val="clear" w:color="auto" w:fill="auto"/>
+          </w:tcPr>
+          <w:p>
+            <w:pPr>
+              <w:pStyle w:val="Paragraph"/>
+              <w:ind w:left="0" w:firstLine="0"/>
+              <w:rPr>
+                <w:b/>
+                <w:sz w:val="20"/>
+              </w:rPr>
+            </w:pPr>
+            <w:r>
+              <w:rPr>
+                <w:b/>
+                <w:sz w:val="20"/>
+              </w:rPr>
+              <w:t>A</w:t>
+            </w:r>
+            <w:r>
+              <w:rPr>
+                <w:b/>
+                <w:sz w:val="20"/>
+              </w:rPr>
+              <w:t xml:space="preserve">udit </w:t>
+            </w:r>
+            <w:proofErr w:type="spellStart"/>
+            <w:r>
+              <w:rPr>
+                <w:b/>
+                <w:sz w:val="20"/>
+              </w:rPr>
+              <w:t>Selesai</w:t>
+            </w:r>
+            <w:proofErr w:type="spellEnd"/>
+            <w:r>
+              <w:rPr>
+                <w:b/>
+                <w:sz w:val="20"/>
+              </w:rPr>
+              <w:t xml:space="preserve"> </w:t>
+            </w:r>
+          </w:p>
+        </w:tc>
+        <w:tc>
+          <w:tcPr>
+            <w:tcW w:w="1608" w:type="dxa"/>
+            <w:tcBorders>
+              <w:top w:val="single" w:sz="4" w:space="0" w:color="000000"/>
+              <w:left w:val="single" w:sz="4" w:space="0" w:color="000000"/>
+              <w:bottom w:val="single" w:sz="4" w:space="0" w:color="000000"/>
+              <w:right w:val="single" w:sz="4" w:space="0" w:color="000000"/>
+            </w:tcBorders>
+            <w:shd w:val="clear" w:color="auto" w:fill="auto"/>
+          </w:tcPr>
+          <w:p>
+            <w:pPr>
+              <w:pStyle w:val="Paragraph"/>
+              <w:ind w:left="0" w:firstLine="0"/>
+              <w:jc w:val="center"/>
+              <w:rPr>
+                <w:sz w:val="20"/>
+              </w:rPr>
+            </w:pPr>
+          </w:p>
+        </w:tc>
+      </w:tr>
+    </w:tbl>
+    <w:p/>
+    <w:p/>
     <w:p>
       <w:pPr>
         <w:pStyle w:val="Paragraph"/>
@@ -2664,6 +3830,14 @@
           <w:szCs w:val="28"/>
         </w:rPr>
       </w:pPr>
+      <w:r>
+        <w:rPr>
+          <w:b/>
+          <w:sz w:val="28"/>
+          <w:szCs w:val="28"/>
+        </w:rPr>
+        <w:br w:type="page"/>
+      </w:r>
       <w:proofErr w:type="spellStart"/>
       <w:r>
         <w:rPr>
@@ -2899,6 +4073,45 @@
         </w:tc>
       </w:tr>
       <w:tr>
+        <w:trPr>
+          <w:trHeight w:val="63"/>
+        </w:trPr>
+        <w:tc>
+          <w:tcPr>
+            <w:tcW w:w="9639" w:type="dxa"/>
+            <w:gridSpan w:val="3"/>
+            <w:tcBorders>
+              <w:top w:val="single" w:sz="4" w:space="0" w:color="000000"/>
+              <w:left w:val="single" w:sz="4" w:space="0" w:color="000000"/>
+              <w:bottom w:val="single" w:sz="4" w:space="0" w:color="000000"/>
+              <w:right w:val="single" w:sz="4" w:space="0" w:color="000000"/>
+            </w:tcBorders>
+            <w:shd w:val="clear" w:color="auto" w:fill="E7E6E6"/>
+          </w:tcPr>
+          <w:p>
+            <w:pPr>
+              <w:pStyle w:val="Paragraph"/>
+              <w:spacing w:after="120"/>
+              <w:ind w:left="0" w:firstLine="0"/>
+              <w:jc w:val="center"/>
+              <w:rPr>
+                <w:rFonts w:eastAsia="Wingdings"/>
+                <w:b/>
+                <w:szCs w:val="22"/>
+              </w:rPr>
+            </w:pPr>
+            <w:r>
+              <w:rPr>
+                <w:rFonts w:eastAsia="Wingdings"/>
+                <w:b/>
+                <w:szCs w:val="22"/>
+              </w:rPr>
+              <w:t>Hari I</w:t>
+            </w:r>
+          </w:p>
+        </w:tc>
+      </w:tr>
+      <w:tr>
         <w:tc>
           <w:tcPr>
             <w:tcW w:w="1843" w:type="dxa"/>
@@ -2912,26 +4125,37 @@
           <w:p>
             <w:pPr>
               <w:pStyle w:val="Paragraph"/>
-              <w:spacing w:before="0" w:after="120"/>
+              <w:spacing w:before="60" w:after="0"/>
               <w:ind w:left="0" w:firstLine="0"/>
               <w:jc w:val="center"/>
               <w:rPr>
                 <w:rFonts w:eastAsia="Wingdings"/>
-                <w:b/>
-                <w:i/>
-                <w:iCs/>
-                <w:sz w:val="20"/>
-              </w:rPr>
-            </w:pPr>
-            <w:r>
-              <w:rPr>
-                <w:rFonts w:eastAsia="Wingdings"/>
-                <w:b/>
-                <w:i/>
-                <w:iCs/>
-                <w:sz w:val="20"/>
-              </w:rPr>
-              <w:t>Selasa, 1/12/2021</w:t>
+                <w:i/>
+                <w:iCs/>
+                <w:sz w:val="20"/>
+              </w:rPr>
+            </w:pPr>
+            <w:proofErr w:type="spellStart"/>
+            <w:r>
+              <w:rPr>
+                <w:rFonts w:eastAsia="Wingdings"/>
+                <w:i/>
+                <w:iCs/>
+                <w:sz w:val="20"/>
+                <w:highlight w:val="yellow"/>
+              </w:rPr>
+              <w:t>Contoh</w:t>
+            </w:r>
+            <w:proofErr w:type="spellEnd"/>
+            <w:r>
+              <w:rPr>
+                <w:rFonts w:eastAsia="Wingdings"/>
+                <w:i/>
+                <w:iCs/>
+                <w:sz w:val="20"/>
+                <w:highlight w:val="yellow"/>
+              </w:rPr>
+              <w:t>:</w:t>
             </w:r>
           </w:p>
           <w:p>
@@ -2941,19 +4165,72 @@
               <w:ind w:left="0" w:firstLine="0"/>
               <w:jc w:val="center"/>
               <w:rPr>
-                <w:i/>
-                <w:iCs/>
-                <w:sz w:val="20"/>
-              </w:rPr>
-            </w:pPr>
-            <w:r>
-              <w:rPr>
-                <w:rFonts w:eastAsia="Wingdings"/>
-                <w:i/>
-                <w:iCs/>
-                <w:sz w:val="20"/>
-              </w:rPr>
-              <w:t>07.00 - 09.00</w:t>
+                <w:rFonts w:eastAsia="Wingdings"/>
+                <w:i/>
+                <w:iCs/>
+                <w:sz w:val="20"/>
+              </w:rPr>
+            </w:pPr>
+          </w:p>
+          <w:p>
+            <w:pPr>
+              <w:pStyle w:val="Paragraph"/>
+              <w:spacing w:before="0" w:after="120"/>
+              <w:ind w:left="0" w:firstLine="0"/>
+              <w:jc w:val="center"/>
+              <w:rPr>
+                <w:rFonts w:eastAsia="Wingdings"/>
+                <w:b/>
+                <w:i/>
+                <w:iCs/>
+                <w:sz w:val="20"/>
+              </w:rPr>
+            </w:pPr>
+            <w:proofErr w:type="spellStart"/>
+            <w:r>
+              <w:rPr>
+                <w:rFonts w:eastAsia="Wingdings"/>
+                <w:b/>
+                <w:i/>
+                <w:iCs/>
+                <w:sz w:val="20"/>
+                <w:highlight w:val="yellow"/>
+              </w:rPr>
+              <w:t>Senin</w:t>
+            </w:r>
+            <w:proofErr w:type="spellEnd"/>
+            <w:r>
+              <w:rPr>
+                <w:rFonts w:eastAsia="Wingdings"/>
+                <w:b/>
+                <w:i/>
+                <w:iCs/>
+                <w:sz w:val="20"/>
+                <w:highlight w:val="yellow"/>
+              </w:rPr>
+              <w:t>, 30/11/20</w:t>
+            </w:r>
+          </w:p>
+          <w:p>
+            <w:pPr>
+              <w:pStyle w:val="Paragraph"/>
+              <w:spacing w:before="0" w:after="0"/>
+              <w:ind w:left="0" w:firstLine="0"/>
+              <w:jc w:val="center"/>
+              <w:rPr>
+                <w:i/>
+                <w:iCs/>
+                <w:sz w:val="20"/>
+              </w:rPr>
+            </w:pPr>
+            <w:r>
+              <w:rPr>
+                <w:rFonts w:eastAsia="Wingdings"/>
+                <w:i/>
+                <w:iCs/>
+                <w:sz w:val="20"/>
+              </w:rPr>
+              <w:t>08.30 – 09.00</w:t>
             </w:r>
           </w:p>
         </w:tc>
@@ -2970,6 +4247,66 @@
           <w:p>
             <w:pPr>
               <w:pStyle w:val="Paragraph"/>
+              <w:spacing w:before="60" w:after="0"/>
+              <w:ind w:left="0" w:firstLine="0"/>
+              <w:rPr>
+                <w:rFonts w:eastAsia="Wingdings"/>
+                <w:i/>
+                <w:iCs/>
+                <w:sz w:val="20"/>
+              </w:rPr>
+            </w:pPr>
+            <w:proofErr w:type="spellStart"/>
+            <w:r>
+              <w:rPr>
+                <w:rFonts w:eastAsia="Wingdings"/>
+                <w:i/>
+                <w:iCs/>
+                <w:sz w:val="20"/>
+                <w:highlight w:val="yellow"/>
+              </w:rPr>
+              <w:t>Contoh</w:t>
+            </w:r>
+            <w:proofErr w:type="spellEnd"/>
+            <w:r>
+              <w:rPr>
+                <w:rFonts w:eastAsia="Wingdings"/>
+                <w:i/>
+                <w:iCs/>
+                <w:sz w:val="20"/>
+              </w:rPr>
+              <w:t>:</w:t>
+            </w:r>
+          </w:p>
+          <w:p>
+            <w:pPr>
+              <w:pStyle w:val="Paragraph"/>
+              <w:spacing w:before="0" w:after="0"/>
+              <w:ind w:left="0" w:firstLine="0"/>
+              <w:rPr>
+                <w:rFonts w:eastAsia="Wingdings"/>
+                <w:i/>
+                <w:iCs/>
+                <w:sz w:val="20"/>
+              </w:rPr>
+            </w:pPr>
+          </w:p>
+          <w:p>
+            <w:pPr>
+              <w:pStyle w:val="Paragraph"/>
+              <w:spacing w:before="0" w:after="0"/>
+              <w:ind w:left="0" w:firstLine="0"/>
+              <w:rPr>
+                <w:rFonts w:eastAsia="Wingdings"/>
+                <w:i/>
+                <w:iCs/>
+                <w:sz w:val="20"/>
+              </w:rPr>
+            </w:pPr>
+          </w:p>
+          <w:p>
+            <w:pPr>
+              <w:pStyle w:val="Paragraph"/>
               <w:spacing w:after="0"/>
               <w:ind w:left="0" w:firstLine="0"/>
               <w:rPr>
@@ -2987,12 +4324,138 @@
                 <w:iCs/>
                 <w:sz w:val="20"/>
               </w:rPr>
-              <w:t>Opening</w:t>
-            </w:r>
-          </w:p>
-          <w:p>
-            <w:pPr>
+              <w:t>Opening Meeting:</w:t>
+            </w:r>
+          </w:p>
+          <w:p>
+            <w:pPr>
+              <w:numPr>
+                <w:ilvl w:val="0"/>
+                <w:numId w:val="3"/>
+              </w:numPr>
+              <w:ind w:left="389"/>
+              <w:jc w:val="left"/>
+              <w:rPr>
+                <w:i/>
+                <w:iCs/>
+                <w:sz w:val="20"/>
+              </w:rPr>
+            </w:pPr>
+            <w:proofErr w:type="spellStart"/>
+            <w:r>
+              <w:rPr>
+                <w:rFonts w:eastAsia="Wingdings"/>
+                <w:i/>
+                <w:iCs/>
+                <w:sz w:val="20"/>
+              </w:rPr>
+              <w:t>pembukaan</w:t>
+            </w:r>
+            <w:proofErr w:type="spellEnd"/>
+          </w:p>
+          <w:p>
+            <w:pPr>
+              <w:numPr>
+                <w:ilvl w:val="0"/>
+                <w:numId w:val="3"/>
+              </w:numPr>
+              <w:ind w:left="389"/>
+              <w:jc w:val="left"/>
+              <w:rPr>
+                <w:i/>
+                <w:iCs/>
+                <w:sz w:val="20"/>
+              </w:rPr>
+            </w:pPr>
+            <w:proofErr w:type="spellStart"/>
+            <w:r>
+              <w:rPr>
+                <w:rFonts w:eastAsia="Wingdings"/>
+                <w:i/>
+                <w:iCs/>
+                <w:sz w:val="20"/>
+              </w:rPr>
+              <w:t>tujuan</w:t>
+            </w:r>
+            <w:proofErr w:type="spellEnd"/>
+            <w:r>
+              <w:rPr>
+                <w:rFonts w:eastAsia="Wingdings"/>
+                <w:i/>
+                <w:iCs/>
+                <w:sz w:val="20"/>
+              </w:rPr>
+              <w:t>/</w:t>
+            </w:r>
+            <w:proofErr w:type="spellStart"/>
+            <w:r>
+              <w:rPr>
+                <w:rFonts w:eastAsia="Wingdings"/>
+                <w:i/>
+                <w:iCs/>
+                <w:sz w:val="20"/>
+              </w:rPr>
+              <w:t>ruang</w:t>
+            </w:r>
+            <w:proofErr w:type="spellEnd"/>
+            <w:r>
+              <w:rPr>
+                <w:rFonts w:eastAsia="Wingdings"/>
+                <w:i/>
+                <w:iCs/>
+                <w:sz w:val="20"/>
+              </w:rPr>
+              <w:t xml:space="preserve"> </w:t>
+            </w:r>
+            <w:proofErr w:type="spellStart"/>
+            <w:r>
+              <w:rPr>
+                <w:rFonts w:eastAsia="Wingdings"/>
+                <w:i/>
+                <w:iCs/>
+                <w:sz w:val="20"/>
+              </w:rPr>
+              <w:t>lingkup</w:t>
+            </w:r>
+            <w:proofErr w:type="spellEnd"/>
+            <w:r>
+              <w:rPr>
+                <w:rFonts w:eastAsia="Wingdings"/>
+                <w:i/>
+                <w:iCs/>
+                <w:sz w:val="20"/>
+              </w:rPr>
+              <w:t xml:space="preserve">/ </w:t>
+            </w:r>
+            <w:proofErr w:type="spellStart"/>
+            <w:r>
+              <w:rPr>
+                <w:rFonts w:eastAsia="Wingdings"/>
+                <w:i/>
+                <w:iCs/>
+                <w:sz w:val="20"/>
+              </w:rPr>
+              <w:t>metode</w:t>
+            </w:r>
+            <w:proofErr w:type="spellEnd"/>
+            <w:r>
+              <w:rPr>
+                <w:rFonts w:eastAsia="Wingdings"/>
+                <w:i/>
+                <w:iCs/>
+                <w:sz w:val="20"/>
+              </w:rPr>
+              <w:t xml:space="preserve"> </w:t>
+            </w:r>
+          </w:p>
+          <w:p>
+            <w:pPr>
+              <w:numPr>
+                <w:ilvl w:val="0"/>
+                <w:numId w:val="3"/>
+              </w:numPr>
               <w:spacing w:after="60"/>
+              <w:ind w:left="385" w:hanging="357"/>
               <w:jc w:val="left"/>
               <w:rPr>
                 <w:i/>
@@ -3000,13 +4463,25 @@
                 <w:sz w:val="20"/>
               </w:rPr>
             </w:pPr>
-            <w:r>
-              <w:rPr>
-                <w:i/>
-                <w:iCs/>
-                <w:sz w:val="20"/>
-              </w:rPr>
-              <w:t>Pembukaan Doa</w:t>
+            <w:proofErr w:type="spellStart"/>
+            <w:r>
+              <w:rPr>
+                <w:rFonts w:eastAsia="Wingdings"/>
+                <w:i/>
+                <w:iCs/>
+                <w:sz w:val="20"/>
+              </w:rPr>
+              <w:t>dll</w:t>
+            </w:r>
+            <w:proofErr w:type="spellEnd"/>
+            <w:r>
+              <w:rPr>
+                <w:rFonts w:eastAsia="Wingdings"/>
+                <w:i/>
+                <w:iCs/>
+                <w:sz w:val="20"/>
+              </w:rPr>
+              <w:t>.</w:t>
             </w:r>
           </w:p>
         </w:tc>
@@ -3023,6 +4498,61 @@
           </w:tcPr>
           <w:p>
             <w:pPr>
+              <w:spacing w:before="60"/>
+              <w:jc w:val="center"/>
+              <w:rPr>
+                <w:rFonts w:eastAsia="Wingdings"/>
+                <w:i/>
+                <w:iCs/>
+                <w:sz w:val="20"/>
+              </w:rPr>
+            </w:pPr>
+            <w:proofErr w:type="spellStart"/>
+            <w:r>
+              <w:rPr>
+                <w:rFonts w:eastAsia="Wingdings"/>
+                <w:i/>
+                <w:iCs/>
+                <w:sz w:val="20"/>
+                <w:highlight w:val="yellow"/>
+              </w:rPr>
+              <w:t>Contoh</w:t>
+            </w:r>
+            <w:proofErr w:type="spellEnd"/>
+            <w:r>
+              <w:rPr>
+                <w:rFonts w:eastAsia="Wingdings"/>
+                <w:i/>
+                <w:iCs/>
+                <w:sz w:val="20"/>
+              </w:rPr>
+              <w:t>:</w:t>
+            </w:r>
+          </w:p>
+          <w:p>
+            <w:pPr>
+              <w:jc w:val="center"/>
+              <w:rPr>
+                <w:rFonts w:eastAsia="Wingdings"/>
+                <w:i/>
+                <w:iCs/>
+                <w:sz w:val="20"/>
+              </w:rPr>
+            </w:pPr>
+          </w:p>
+          <w:p>
+            <w:pPr>
+              <w:jc w:val="center"/>
+              <w:rPr>
+                <w:rFonts w:eastAsia="Wingdings"/>
+                <w:i/>
+                <w:iCs/>
+                <w:sz w:val="20"/>
+              </w:rPr>
+            </w:pPr>
+          </w:p>
+          <w:p>
+            <w:pPr>
               <w:spacing w:before="120"/>
               <w:jc w:val="center"/>
               <w:rPr>
@@ -3038,8 +4568,2296 @@
                 <w:iCs/>
                 <w:sz w:val="20"/>
               </w:rPr>
-              <w:t>Hamdan</w:t>
-            </w:r>
+              <w:t>All</w:t>
+            </w:r>
+          </w:p>
+        </w:tc>
+      </w:tr>
+      <w:tr>
+        <w:tc>
+          <w:tcPr>
+            <w:tcW w:w="1843" w:type="dxa"/>
+            <w:tcBorders>
+              <w:top w:val="single" w:sz="4" w:space="0" w:color="000000"/>
+              <w:left w:val="single" w:sz="4" w:space="0" w:color="000000"/>
+              <w:bottom w:val="single" w:sz="4" w:space="0" w:color="000000"/>
+            </w:tcBorders>
+            <w:shd w:val="clear" w:color="auto" w:fill="auto"/>
+          </w:tcPr>
+          <w:p>
+            <w:pPr>
+              <w:pStyle w:val="Paragraph"/>
+              <w:spacing w:before="60"/>
+              <w:ind w:left="0" w:firstLine="0"/>
+              <w:jc w:val="center"/>
+              <w:rPr>
+                <w:sz w:val="20"/>
+              </w:rPr>
+            </w:pPr>
+            <w:r>
+              <w:rPr>
+                <w:rFonts w:eastAsia="Wingdings"/>
+                <w:i/>
+                <w:iCs/>
+                <w:sz w:val="20"/>
+              </w:rPr>
+              <w:t>09.00 – 10.30</w:t>
+            </w:r>
+          </w:p>
+        </w:tc>
+        <w:tc>
+          <w:tcPr>
+            <w:tcW w:w="6188" w:type="dxa"/>
+            <w:tcBorders>
+              <w:top w:val="single" w:sz="4" w:space="0" w:color="000000"/>
+              <w:left w:val="single" w:sz="4" w:space="0" w:color="000000"/>
+              <w:bottom w:val="single" w:sz="4" w:space="0" w:color="000000"/>
+            </w:tcBorders>
+            <w:shd w:val="clear" w:color="auto" w:fill="auto"/>
+            <w:vAlign w:val="center"/>
+          </w:tcPr>
+          <w:p>
+            <w:pPr>
+              <w:pStyle w:val="Paragraph"/>
+              <w:spacing w:before="60" w:after="0"/>
+              <w:ind w:left="0" w:firstLine="0"/>
+              <w:rPr>
+                <w:rFonts w:eastAsia="Wingdings"/>
+                <w:b/>
+                <w:i/>
+                <w:iCs/>
+                <w:sz w:val="20"/>
+              </w:rPr>
+            </w:pPr>
+            <w:r>
+              <w:rPr>
+                <w:rFonts w:eastAsia="Wingdings"/>
+                <w:b/>
+                <w:i/>
+                <w:iCs/>
+                <w:sz w:val="20"/>
+              </w:rPr>
+              <w:t xml:space="preserve">Tim </w:t>
+            </w:r>
+            <w:proofErr w:type="spellStart"/>
+            <w:r>
+              <w:rPr>
+                <w:rFonts w:eastAsia="Wingdings"/>
+                <w:b/>
+                <w:i/>
+                <w:iCs/>
+                <w:sz w:val="20"/>
+              </w:rPr>
+              <w:t>Manajemen</w:t>
+            </w:r>
+            <w:proofErr w:type="spellEnd"/>
+            <w:r>
+              <w:rPr>
+                <w:rFonts w:eastAsia="Wingdings"/>
+                <w:b/>
+                <w:i/>
+                <w:iCs/>
+                <w:sz w:val="20"/>
+              </w:rPr>
+              <w:t xml:space="preserve"> Halal:</w:t>
+            </w:r>
+          </w:p>
+          <w:p>
+            <w:pPr>
+              <w:numPr>
+                <w:ilvl w:val="0"/>
+                <w:numId w:val="3"/>
+              </w:numPr>
+              <w:ind w:left="389"/>
+              <w:jc w:val="left"/>
+              <w:rPr>
+                <w:rFonts w:eastAsia="Wingdings"/>
+                <w:i/>
+                <w:iCs/>
+                <w:sz w:val="20"/>
+              </w:rPr>
+            </w:pPr>
+            <w:proofErr w:type="spellStart"/>
+            <w:r>
+              <w:rPr>
+                <w:rFonts w:eastAsia="Wingdings"/>
+                <w:i/>
+                <w:iCs/>
+                <w:sz w:val="20"/>
+              </w:rPr>
+              <w:t>Veriifikasi</w:t>
+            </w:r>
+            <w:proofErr w:type="spellEnd"/>
+            <w:r>
+              <w:rPr>
+                <w:rFonts w:eastAsia="Wingdings"/>
+                <w:i/>
+                <w:iCs/>
+                <w:sz w:val="20"/>
+              </w:rPr>
+              <w:t xml:space="preserve"> Manual, </w:t>
+            </w:r>
+            <w:proofErr w:type="spellStart"/>
+            <w:r>
+              <w:rPr>
+                <w:rFonts w:eastAsia="Wingdings"/>
+                <w:i/>
+                <w:iCs/>
+                <w:sz w:val="20"/>
+              </w:rPr>
+              <w:t>Prosedur</w:t>
+            </w:r>
+            <w:proofErr w:type="spellEnd"/>
+            <w:r>
+              <w:rPr>
+                <w:rFonts w:eastAsia="Wingdings"/>
+                <w:i/>
+                <w:iCs/>
+                <w:sz w:val="20"/>
+              </w:rPr>
+              <w:t xml:space="preserve">, </w:t>
+            </w:r>
+            <w:proofErr w:type="spellStart"/>
+            <w:r>
+              <w:rPr>
+                <w:rFonts w:eastAsia="Wingdings"/>
+                <w:i/>
+                <w:iCs/>
+                <w:sz w:val="20"/>
+              </w:rPr>
+              <w:t>Instruksi</w:t>
+            </w:r>
+            <w:proofErr w:type="spellEnd"/>
+            <w:r>
+              <w:rPr>
+                <w:rFonts w:eastAsia="Wingdings"/>
+                <w:i/>
+                <w:iCs/>
+                <w:sz w:val="20"/>
+              </w:rPr>
+              <w:t xml:space="preserve"> </w:t>
+            </w:r>
+            <w:proofErr w:type="spellStart"/>
+            <w:r>
+              <w:rPr>
+                <w:rFonts w:eastAsia="Wingdings"/>
+                <w:i/>
+                <w:iCs/>
+                <w:sz w:val="20"/>
+              </w:rPr>
+              <w:t>Kerja</w:t>
+            </w:r>
+            <w:proofErr w:type="spellEnd"/>
+            <w:r>
+              <w:rPr>
+                <w:rFonts w:eastAsia="Wingdings"/>
+                <w:i/>
+                <w:iCs/>
+                <w:sz w:val="20"/>
+              </w:rPr>
+              <w:t xml:space="preserve">, </w:t>
+            </w:r>
+            <w:proofErr w:type="spellStart"/>
+            <w:r>
+              <w:rPr>
+                <w:rFonts w:eastAsia="Wingdings"/>
+                <w:i/>
+                <w:iCs/>
+                <w:sz w:val="20"/>
+              </w:rPr>
+              <w:t>Rekaman</w:t>
+            </w:r>
+            <w:proofErr w:type="spellEnd"/>
+          </w:p>
+          <w:p>
+            <w:pPr>
+              <w:numPr>
+                <w:ilvl w:val="0"/>
+                <w:numId w:val="3"/>
+              </w:numPr>
+              <w:spacing w:after="60"/>
+              <w:ind w:left="385" w:hanging="357"/>
+              <w:jc w:val="left"/>
+              <w:rPr>
+                <w:rFonts w:eastAsia="Wingdings"/>
+                <w:i/>
+                <w:iCs/>
+                <w:sz w:val="20"/>
+              </w:rPr>
+            </w:pPr>
+            <w:proofErr w:type="spellStart"/>
+            <w:r>
+              <w:rPr>
+                <w:rFonts w:eastAsia="Wingdings"/>
+                <w:i/>
+                <w:iCs/>
+                <w:sz w:val="20"/>
+              </w:rPr>
+              <w:t>dll</w:t>
+            </w:r>
+            <w:proofErr w:type="spellEnd"/>
+            <w:r>
+              <w:rPr>
+                <w:rFonts w:eastAsia="Wingdings"/>
+                <w:i/>
+                <w:iCs/>
+                <w:sz w:val="20"/>
+              </w:rPr>
+              <w:t>.</w:t>
+            </w:r>
+          </w:p>
+        </w:tc>
+        <w:tc>
+          <w:tcPr>
+            <w:tcW w:w="1608" w:type="dxa"/>
+            <w:tcBorders>
+              <w:top w:val="single" w:sz="4" w:space="0" w:color="000000"/>
+              <w:left w:val="single" w:sz="4" w:space="0" w:color="000000"/>
+              <w:bottom w:val="single" w:sz="4" w:space="0" w:color="000000"/>
+              <w:right w:val="single" w:sz="4" w:space="0" w:color="000000"/>
+            </w:tcBorders>
+            <w:shd w:val="clear" w:color="auto" w:fill="auto"/>
+          </w:tcPr>
+          <w:p>
+            <w:pPr>
+              <w:spacing w:before="60"/>
+              <w:jc w:val="center"/>
+              <w:rPr>
+                <w:sz w:val="20"/>
+              </w:rPr>
+            </w:pPr>
+            <w:r>
+              <w:rPr>
+                <w:rFonts w:eastAsia="Wingdings"/>
+                <w:i/>
+                <w:iCs/>
+                <w:sz w:val="20"/>
+              </w:rPr>
+              <w:t>Auditor (XX) dan Auditor (YY)</w:t>
+            </w:r>
+          </w:p>
+        </w:tc>
+      </w:tr>
+      <w:tr>
+        <w:tc>
+          <w:tcPr>
+            <w:tcW w:w="1843" w:type="dxa"/>
+            <w:vMerge w:val="restart"/>
+            <w:tcBorders>
+              <w:top w:val="single" w:sz="4" w:space="0" w:color="000000"/>
+              <w:left w:val="single" w:sz="4" w:space="0" w:color="000000"/>
+            </w:tcBorders>
+            <w:shd w:val="clear" w:color="auto" w:fill="auto"/>
+          </w:tcPr>
+          <w:p>
+            <w:pPr>
+              <w:pStyle w:val="Paragraph"/>
+              <w:spacing w:before="60"/>
+              <w:ind w:left="0" w:firstLine="0"/>
+              <w:jc w:val="center"/>
+              <w:rPr>
+                <w:rFonts w:eastAsia="Wingdings"/>
+                <w:i/>
+                <w:iCs/>
+                <w:sz w:val="20"/>
+              </w:rPr>
+            </w:pPr>
+            <w:r>
+              <w:rPr>
+                <w:rFonts w:eastAsia="Wingdings"/>
+                <w:i/>
+                <w:iCs/>
+                <w:sz w:val="20"/>
+              </w:rPr>
+              <w:t>10.30 – 12.00</w:t>
+            </w:r>
+          </w:p>
+        </w:tc>
+        <w:tc>
+          <w:tcPr>
+            <w:tcW w:w="6188" w:type="dxa"/>
+            <w:tcBorders>
+              <w:top w:val="single" w:sz="4" w:space="0" w:color="000000"/>
+              <w:left w:val="single" w:sz="4" w:space="0" w:color="000000"/>
+              <w:bottom w:val="single" w:sz="4" w:space="0" w:color="000000"/>
+            </w:tcBorders>
+            <w:shd w:val="clear" w:color="auto" w:fill="auto"/>
+            <w:vAlign w:val="center"/>
+          </w:tcPr>
+          <w:p>
+            <w:pPr>
+              <w:pStyle w:val="Paragraph"/>
+              <w:spacing w:before="60" w:after="0"/>
+              <w:ind w:left="0" w:firstLine="0"/>
+              <w:rPr>
+                <w:rFonts w:eastAsia="Wingdings"/>
+                <w:b/>
+                <w:i/>
+                <w:iCs/>
+                <w:sz w:val="20"/>
+              </w:rPr>
+            </w:pPr>
+            <w:proofErr w:type="spellStart"/>
+            <w:r>
+              <w:rPr>
+                <w:rFonts w:eastAsia="Wingdings"/>
+                <w:b/>
+                <w:i/>
+                <w:iCs/>
+                <w:sz w:val="20"/>
+              </w:rPr>
+              <w:t>Verifikasi</w:t>
+            </w:r>
+            <w:proofErr w:type="spellEnd"/>
+            <w:r>
+              <w:rPr>
+                <w:rFonts w:eastAsia="Wingdings"/>
+                <w:b/>
+                <w:i/>
+                <w:iCs/>
+                <w:sz w:val="20"/>
+              </w:rPr>
+              <w:t xml:space="preserve"> </w:t>
+            </w:r>
+            <w:proofErr w:type="spellStart"/>
+            <w:r>
+              <w:rPr>
+                <w:rFonts w:eastAsia="Wingdings"/>
+                <w:b/>
+                <w:i/>
+                <w:iCs/>
+                <w:sz w:val="20"/>
+              </w:rPr>
+              <w:t>Bahan</w:t>
+            </w:r>
+            <w:proofErr w:type="spellEnd"/>
+            <w:r>
+              <w:rPr>
+                <w:rFonts w:eastAsia="Wingdings"/>
+                <w:b/>
+                <w:i/>
+                <w:iCs/>
+                <w:sz w:val="20"/>
+              </w:rPr>
+              <w:t xml:space="preserve"> </w:t>
+            </w:r>
+          </w:p>
+          <w:p>
+            <w:pPr>
+              <w:numPr>
+                <w:ilvl w:val="0"/>
+                <w:numId w:val="3"/>
+              </w:numPr>
+              <w:ind w:left="389"/>
+              <w:jc w:val="left"/>
+              <w:rPr>
+                <w:rFonts w:eastAsia="Wingdings"/>
+                <w:i/>
+                <w:iCs/>
+                <w:sz w:val="20"/>
+              </w:rPr>
+            </w:pPr>
+            <w:proofErr w:type="spellStart"/>
+            <w:r>
+              <w:rPr>
+                <w:rFonts w:eastAsia="Wingdings"/>
+                <w:i/>
+                <w:iCs/>
+                <w:sz w:val="20"/>
+              </w:rPr>
+              <w:t>Perencanaan</w:t>
+            </w:r>
+            <w:proofErr w:type="spellEnd"/>
+            <w:r>
+              <w:rPr>
+                <w:rFonts w:eastAsia="Wingdings"/>
+                <w:i/>
+                <w:iCs/>
+                <w:sz w:val="20"/>
+              </w:rPr>
+              <w:t xml:space="preserve"> </w:t>
+            </w:r>
+            <w:proofErr w:type="spellStart"/>
+            <w:r>
+              <w:rPr>
+                <w:rFonts w:eastAsia="Wingdings"/>
+                <w:i/>
+                <w:iCs/>
+                <w:sz w:val="20"/>
+              </w:rPr>
+              <w:t>pembelian</w:t>
+            </w:r>
+            <w:proofErr w:type="spellEnd"/>
+          </w:p>
+          <w:p>
+            <w:pPr>
+              <w:numPr>
+                <w:ilvl w:val="0"/>
+                <w:numId w:val="3"/>
+              </w:numPr>
+              <w:ind w:left="389"/>
+              <w:jc w:val="left"/>
+              <w:rPr>
+                <w:rFonts w:eastAsia="Wingdings"/>
+                <w:i/>
+                <w:iCs/>
+                <w:sz w:val="20"/>
+              </w:rPr>
+            </w:pPr>
+            <w:proofErr w:type="spellStart"/>
+            <w:r>
+              <w:rPr>
+                <w:rFonts w:eastAsia="Wingdings"/>
+                <w:i/>
+                <w:iCs/>
+                <w:sz w:val="20"/>
+              </w:rPr>
+              <w:t>Pemeriksaan</w:t>
+            </w:r>
+            <w:proofErr w:type="spellEnd"/>
+            <w:r>
+              <w:rPr>
+                <w:rFonts w:eastAsia="Wingdings"/>
+                <w:i/>
+                <w:iCs/>
+                <w:sz w:val="20"/>
+              </w:rPr>
+              <w:t xml:space="preserve"> </w:t>
+            </w:r>
+            <w:proofErr w:type="spellStart"/>
+            <w:r>
+              <w:rPr>
+                <w:rFonts w:eastAsia="Wingdings"/>
+                <w:i/>
+                <w:iCs/>
+                <w:sz w:val="20"/>
+              </w:rPr>
+              <w:t>bahan</w:t>
+            </w:r>
+            <w:proofErr w:type="spellEnd"/>
+            <w:r>
+              <w:rPr>
+                <w:rFonts w:eastAsia="Wingdings"/>
+                <w:i/>
+                <w:iCs/>
+                <w:sz w:val="20"/>
+              </w:rPr>
+              <w:t xml:space="preserve"> </w:t>
+            </w:r>
+            <w:proofErr w:type="spellStart"/>
+            <w:r>
+              <w:rPr>
+                <w:rFonts w:eastAsia="Wingdings"/>
+                <w:i/>
+                <w:iCs/>
+                <w:sz w:val="20"/>
+              </w:rPr>
+              <w:t>datang</w:t>
+            </w:r>
+            <w:proofErr w:type="spellEnd"/>
+            <w:r>
+              <w:rPr>
+                <w:rFonts w:eastAsia="Wingdings"/>
+                <w:i/>
+                <w:iCs/>
+                <w:sz w:val="20"/>
+              </w:rPr>
+              <w:t xml:space="preserve"> (</w:t>
+            </w:r>
+            <w:proofErr w:type="spellStart"/>
+            <w:r>
+              <w:rPr>
+                <w:rFonts w:eastAsia="Wingdings"/>
+                <w:i/>
+                <w:iCs/>
+                <w:sz w:val="20"/>
+              </w:rPr>
+              <w:t>dokumen</w:t>
+            </w:r>
+            <w:proofErr w:type="spellEnd"/>
+            <w:r>
+              <w:rPr>
+                <w:rFonts w:eastAsia="Wingdings"/>
+                <w:i/>
+                <w:iCs/>
+                <w:sz w:val="20"/>
+              </w:rPr>
+              <w:t xml:space="preserve"> dan </w:t>
+            </w:r>
+            <w:proofErr w:type="spellStart"/>
+            <w:r>
+              <w:rPr>
+                <w:rFonts w:eastAsia="Wingdings"/>
+                <w:i/>
+                <w:iCs/>
+                <w:sz w:val="20"/>
+              </w:rPr>
+              <w:t>fisik</w:t>
+            </w:r>
+            <w:proofErr w:type="spellEnd"/>
+            <w:r>
+              <w:rPr>
+                <w:rFonts w:eastAsia="Wingdings"/>
+                <w:i/>
+                <w:iCs/>
+                <w:sz w:val="20"/>
+              </w:rPr>
+              <w:t>)</w:t>
+            </w:r>
+          </w:p>
+          <w:p>
+            <w:pPr>
+              <w:numPr>
+                <w:ilvl w:val="0"/>
+                <w:numId w:val="3"/>
+              </w:numPr>
+              <w:ind w:left="389"/>
+              <w:jc w:val="left"/>
+              <w:rPr>
+                <w:rFonts w:eastAsia="Wingdings"/>
+                <w:i/>
+                <w:iCs/>
+                <w:sz w:val="20"/>
+              </w:rPr>
+            </w:pPr>
+            <w:proofErr w:type="spellStart"/>
+            <w:r>
+              <w:rPr>
+                <w:rFonts w:eastAsia="Wingdings"/>
+                <w:i/>
+                <w:iCs/>
+                <w:sz w:val="20"/>
+              </w:rPr>
+              <w:t>Pemeriksaan</w:t>
+            </w:r>
+            <w:proofErr w:type="spellEnd"/>
+            <w:r>
+              <w:rPr>
+                <w:rFonts w:eastAsia="Wingdings"/>
+                <w:i/>
+                <w:iCs/>
+                <w:sz w:val="20"/>
+              </w:rPr>
+              <w:t xml:space="preserve"> </w:t>
+            </w:r>
+            <w:proofErr w:type="spellStart"/>
+            <w:r>
+              <w:rPr>
+                <w:rFonts w:eastAsia="Wingdings"/>
+                <w:i/>
+                <w:iCs/>
+                <w:sz w:val="20"/>
+              </w:rPr>
+              <w:t>penyimpanan</w:t>
+            </w:r>
+            <w:proofErr w:type="spellEnd"/>
+            <w:r>
+              <w:rPr>
+                <w:rFonts w:eastAsia="Wingdings"/>
+                <w:i/>
+                <w:iCs/>
+                <w:sz w:val="20"/>
+              </w:rPr>
+              <w:t xml:space="preserve"> (</w:t>
+            </w:r>
+            <w:proofErr w:type="spellStart"/>
+            <w:r>
+              <w:rPr>
+                <w:rFonts w:eastAsia="Wingdings"/>
+                <w:i/>
+                <w:iCs/>
+                <w:sz w:val="20"/>
+              </w:rPr>
+              <w:t>tempat</w:t>
+            </w:r>
+            <w:proofErr w:type="spellEnd"/>
+            <w:r>
+              <w:rPr>
+                <w:rFonts w:eastAsia="Wingdings"/>
+                <w:i/>
+                <w:iCs/>
+                <w:sz w:val="20"/>
+              </w:rPr>
+              <w:t xml:space="preserve">, </w:t>
+            </w:r>
+            <w:proofErr w:type="spellStart"/>
+            <w:r>
+              <w:rPr>
+                <w:rFonts w:eastAsia="Wingdings"/>
+                <w:i/>
+                <w:iCs/>
+                <w:sz w:val="20"/>
+              </w:rPr>
+              <w:t>alat</w:t>
+            </w:r>
+            <w:proofErr w:type="spellEnd"/>
+            <w:r>
+              <w:rPr>
+                <w:rFonts w:eastAsia="Wingdings"/>
+                <w:i/>
+                <w:iCs/>
+                <w:sz w:val="20"/>
+              </w:rPr>
+              <w:t xml:space="preserve">, </w:t>
+            </w:r>
+            <w:proofErr w:type="spellStart"/>
+            <w:r>
+              <w:rPr>
+                <w:rFonts w:eastAsia="Wingdings"/>
+                <w:i/>
+                <w:iCs/>
+                <w:sz w:val="20"/>
+              </w:rPr>
+              <w:t>cara</w:t>
+            </w:r>
+            <w:proofErr w:type="spellEnd"/>
+            <w:r>
+              <w:rPr>
+                <w:rFonts w:eastAsia="Wingdings"/>
+                <w:i/>
+                <w:iCs/>
+                <w:sz w:val="20"/>
+              </w:rPr>
+              <w:t xml:space="preserve">, </w:t>
+            </w:r>
+            <w:proofErr w:type="spellStart"/>
+            <w:r>
+              <w:rPr>
+                <w:rFonts w:eastAsia="Wingdings"/>
+                <w:i/>
+                <w:iCs/>
+                <w:sz w:val="20"/>
+              </w:rPr>
+              <w:t>dokumen</w:t>
+            </w:r>
+            <w:proofErr w:type="spellEnd"/>
+            <w:r>
+              <w:rPr>
+                <w:rFonts w:eastAsia="Wingdings"/>
+                <w:i/>
+                <w:iCs/>
+                <w:sz w:val="20"/>
+              </w:rPr>
+              <w:t xml:space="preserve">, </w:t>
+            </w:r>
+            <w:proofErr w:type="spellStart"/>
+            <w:r>
+              <w:rPr>
+                <w:rFonts w:eastAsia="Wingdings"/>
+                <w:i/>
+                <w:iCs/>
+                <w:sz w:val="20"/>
+              </w:rPr>
+              <w:t>personil</w:t>
+            </w:r>
+            <w:proofErr w:type="spellEnd"/>
+            <w:r>
+              <w:rPr>
+                <w:rFonts w:eastAsia="Wingdings"/>
+                <w:i/>
+                <w:iCs/>
+                <w:sz w:val="20"/>
+              </w:rPr>
+              <w:t xml:space="preserve">, </w:t>
+            </w:r>
+            <w:proofErr w:type="spellStart"/>
+            <w:r>
+              <w:rPr>
+                <w:rFonts w:eastAsia="Wingdings"/>
+                <w:i/>
+                <w:iCs/>
+                <w:sz w:val="20"/>
+              </w:rPr>
+              <w:t>dll</w:t>
+            </w:r>
+            <w:proofErr w:type="spellEnd"/>
+            <w:r>
+              <w:rPr>
+                <w:rFonts w:eastAsia="Wingdings"/>
+                <w:i/>
+                <w:iCs/>
+                <w:sz w:val="20"/>
+              </w:rPr>
+              <w:t>)</w:t>
+            </w:r>
+          </w:p>
+          <w:p>
+            <w:pPr>
+              <w:numPr>
+                <w:ilvl w:val="0"/>
+                <w:numId w:val="3"/>
+              </w:numPr>
+              <w:ind w:left="389"/>
+              <w:jc w:val="left"/>
+              <w:rPr>
+                <w:rFonts w:eastAsia="Wingdings"/>
+                <w:i/>
+                <w:iCs/>
+                <w:sz w:val="20"/>
+              </w:rPr>
+            </w:pPr>
+            <w:proofErr w:type="spellStart"/>
+            <w:r>
+              <w:rPr>
+                <w:rFonts w:eastAsia="Wingdings"/>
+                <w:i/>
+                <w:iCs/>
+                <w:sz w:val="20"/>
+              </w:rPr>
+              <w:t>Pemeriksaan</w:t>
+            </w:r>
+            <w:proofErr w:type="spellEnd"/>
+            <w:r>
+              <w:rPr>
+                <w:rFonts w:eastAsia="Wingdings"/>
+                <w:i/>
+                <w:iCs/>
+                <w:sz w:val="20"/>
+              </w:rPr>
+              <w:t xml:space="preserve"> </w:t>
+            </w:r>
+            <w:proofErr w:type="spellStart"/>
+            <w:r>
+              <w:rPr>
+                <w:rFonts w:eastAsia="Wingdings"/>
+                <w:i/>
+                <w:iCs/>
+                <w:sz w:val="20"/>
+              </w:rPr>
+              <w:t>pengambilan</w:t>
+            </w:r>
+            <w:proofErr w:type="spellEnd"/>
+            <w:r>
+              <w:rPr>
+                <w:rFonts w:eastAsia="Wingdings"/>
+                <w:i/>
+                <w:iCs/>
+                <w:sz w:val="20"/>
+              </w:rPr>
+              <w:t xml:space="preserve"> (</w:t>
+            </w:r>
+            <w:proofErr w:type="spellStart"/>
+            <w:r>
+              <w:rPr>
+                <w:rFonts w:eastAsia="Wingdings"/>
+                <w:i/>
+                <w:iCs/>
+                <w:sz w:val="20"/>
+              </w:rPr>
+              <w:t>cara</w:t>
+            </w:r>
+            <w:proofErr w:type="spellEnd"/>
+            <w:r>
+              <w:rPr>
+                <w:rFonts w:eastAsia="Wingdings"/>
+                <w:i/>
+                <w:iCs/>
+                <w:sz w:val="20"/>
+              </w:rPr>
+              <w:t xml:space="preserve">, </w:t>
+            </w:r>
+            <w:proofErr w:type="spellStart"/>
+            <w:r>
+              <w:rPr>
+                <w:rFonts w:eastAsia="Wingdings"/>
+                <w:i/>
+                <w:iCs/>
+                <w:sz w:val="20"/>
+              </w:rPr>
+              <w:t>alat</w:t>
+            </w:r>
+            <w:proofErr w:type="spellEnd"/>
+            <w:r>
+              <w:rPr>
+                <w:rFonts w:eastAsia="Wingdings"/>
+                <w:i/>
+                <w:iCs/>
+                <w:sz w:val="20"/>
+              </w:rPr>
+              <w:t xml:space="preserve">, </w:t>
+            </w:r>
+            <w:proofErr w:type="spellStart"/>
+            <w:r>
+              <w:rPr>
+                <w:rFonts w:eastAsia="Wingdings"/>
+                <w:i/>
+                <w:iCs/>
+                <w:sz w:val="20"/>
+              </w:rPr>
+              <w:t>personil</w:t>
+            </w:r>
+            <w:proofErr w:type="spellEnd"/>
+            <w:r>
+              <w:rPr>
+                <w:rFonts w:eastAsia="Wingdings"/>
+                <w:i/>
+                <w:iCs/>
+                <w:sz w:val="20"/>
+              </w:rPr>
+              <w:t xml:space="preserve">, </w:t>
+            </w:r>
+            <w:proofErr w:type="spellStart"/>
+            <w:r>
+              <w:rPr>
+                <w:rFonts w:eastAsia="Wingdings"/>
+                <w:i/>
+                <w:iCs/>
+                <w:sz w:val="20"/>
+              </w:rPr>
+              <w:t>dokumen</w:t>
+            </w:r>
+            <w:proofErr w:type="spellEnd"/>
+            <w:r>
+              <w:rPr>
+                <w:rFonts w:eastAsia="Wingdings"/>
+                <w:i/>
+                <w:iCs/>
+                <w:sz w:val="20"/>
+              </w:rPr>
+              <w:t xml:space="preserve">, </w:t>
+            </w:r>
+            <w:proofErr w:type="spellStart"/>
+            <w:r>
+              <w:rPr>
+                <w:rFonts w:eastAsia="Wingdings"/>
+                <w:i/>
+                <w:iCs/>
+                <w:sz w:val="20"/>
+              </w:rPr>
+              <w:t>dll</w:t>
+            </w:r>
+            <w:proofErr w:type="spellEnd"/>
+            <w:r>
+              <w:rPr>
+                <w:rFonts w:eastAsia="Wingdings"/>
+                <w:i/>
+                <w:iCs/>
+                <w:sz w:val="20"/>
+              </w:rPr>
+              <w:t>)</w:t>
+            </w:r>
+          </w:p>
+          <w:p>
+            <w:pPr>
+              <w:ind w:left="29"/>
+              <w:jc w:val="left"/>
+              <w:rPr>
+                <w:rFonts w:eastAsia="Wingdings"/>
+                <w:b/>
+                <w:i/>
+                <w:iCs/>
+                <w:sz w:val="20"/>
+              </w:rPr>
+            </w:pPr>
+            <w:proofErr w:type="spellStart"/>
+            <w:r>
+              <w:rPr>
+                <w:rFonts w:eastAsia="Wingdings"/>
+                <w:b/>
+                <w:i/>
+                <w:iCs/>
+                <w:sz w:val="20"/>
+              </w:rPr>
+              <w:t>dll</w:t>
+            </w:r>
+            <w:proofErr w:type="spellEnd"/>
+            <w:r>
+              <w:rPr>
+                <w:rFonts w:eastAsia="Wingdings"/>
+                <w:b/>
+                <w:i/>
+                <w:iCs/>
+                <w:sz w:val="20"/>
+              </w:rPr>
+              <w:t>.</w:t>
+            </w:r>
+          </w:p>
+        </w:tc>
+        <w:tc>
+          <w:tcPr>
+            <w:tcW w:w="1608" w:type="dxa"/>
+            <w:tcBorders>
+              <w:top w:val="single" w:sz="4" w:space="0" w:color="000000"/>
+              <w:left w:val="single" w:sz="4" w:space="0" w:color="000000"/>
+              <w:bottom w:val="single" w:sz="4" w:space="0" w:color="000000"/>
+              <w:right w:val="single" w:sz="4" w:space="0" w:color="000000"/>
+            </w:tcBorders>
+            <w:shd w:val="clear" w:color="auto" w:fill="auto"/>
+          </w:tcPr>
+          <w:p>
+            <w:pPr>
+              <w:spacing w:before="60"/>
+              <w:jc w:val="center"/>
+              <w:rPr>
+                <w:rFonts w:eastAsia="Wingdings"/>
+                <w:i/>
+                <w:iCs/>
+                <w:sz w:val="20"/>
+              </w:rPr>
+            </w:pPr>
+            <w:r>
+              <w:rPr>
+                <w:rFonts w:eastAsia="Wingdings"/>
+                <w:i/>
+                <w:iCs/>
+                <w:sz w:val="20"/>
+              </w:rPr>
+              <w:t xml:space="preserve">Auditor (XX) </w:t>
+            </w:r>
+          </w:p>
+        </w:tc>
+      </w:tr>
+      <w:tr>
+        <w:tc>
+          <w:tcPr>
+            <w:tcW w:w="1843" w:type="dxa"/>
+            <w:vMerge/>
+            <w:tcBorders>
+              <w:left w:val="single" w:sz="4" w:space="0" w:color="000000"/>
+              <w:bottom w:val="single" w:sz="4" w:space="0" w:color="000000"/>
+            </w:tcBorders>
+            <w:shd w:val="clear" w:color="auto" w:fill="auto"/>
+          </w:tcPr>
+          <w:p>
+            <w:pPr>
+              <w:pStyle w:val="Paragraph"/>
+              <w:spacing w:before="60"/>
+              <w:ind w:left="0" w:firstLine="0"/>
+              <w:jc w:val="center"/>
+              <w:rPr>
+                <w:rFonts w:eastAsia="Wingdings"/>
+                <w:i/>
+                <w:iCs/>
+                <w:sz w:val="20"/>
+              </w:rPr>
+            </w:pPr>
+          </w:p>
+        </w:tc>
+        <w:tc>
+          <w:tcPr>
+            <w:tcW w:w="6188" w:type="dxa"/>
+            <w:tcBorders>
+              <w:top w:val="single" w:sz="4" w:space="0" w:color="000000"/>
+              <w:left w:val="single" w:sz="4" w:space="0" w:color="000000"/>
+              <w:bottom w:val="single" w:sz="4" w:space="0" w:color="000000"/>
+            </w:tcBorders>
+            <w:shd w:val="clear" w:color="auto" w:fill="auto"/>
+            <w:vAlign w:val="center"/>
+          </w:tcPr>
+          <w:p>
+            <w:pPr>
+              <w:pStyle w:val="Paragraph"/>
+              <w:spacing w:before="60" w:after="0"/>
+              <w:ind w:left="0" w:firstLine="0"/>
+              <w:rPr>
+                <w:rFonts w:eastAsia="Wingdings"/>
+                <w:b/>
+                <w:i/>
+                <w:iCs/>
+                <w:sz w:val="20"/>
+              </w:rPr>
+            </w:pPr>
+            <w:proofErr w:type="spellStart"/>
+            <w:r>
+              <w:rPr>
+                <w:rFonts w:eastAsia="Wingdings"/>
+                <w:b/>
+                <w:i/>
+                <w:iCs/>
+                <w:sz w:val="20"/>
+              </w:rPr>
+              <w:t>Verifikasi</w:t>
+            </w:r>
+            <w:proofErr w:type="spellEnd"/>
+            <w:r>
+              <w:rPr>
+                <w:rFonts w:eastAsia="Wingdings"/>
+                <w:b/>
+                <w:i/>
+                <w:iCs/>
+                <w:sz w:val="20"/>
+              </w:rPr>
+              <w:t xml:space="preserve"> Alat dan Proses</w:t>
+            </w:r>
+          </w:p>
+          <w:p>
+            <w:pPr>
+              <w:numPr>
+                <w:ilvl w:val="0"/>
+                <w:numId w:val="3"/>
+              </w:numPr>
+              <w:ind w:left="389"/>
+              <w:jc w:val="left"/>
+              <w:rPr>
+                <w:rFonts w:eastAsia="Wingdings"/>
+                <w:i/>
+                <w:iCs/>
+                <w:sz w:val="20"/>
+              </w:rPr>
+            </w:pPr>
+            <w:proofErr w:type="spellStart"/>
+            <w:r>
+              <w:rPr>
+                <w:rFonts w:eastAsia="Wingdings"/>
+                <w:i/>
+                <w:iCs/>
+                <w:sz w:val="20"/>
+              </w:rPr>
+              <w:t>Pemeriksaan</w:t>
+            </w:r>
+            <w:proofErr w:type="spellEnd"/>
+            <w:r>
+              <w:rPr>
+                <w:rFonts w:eastAsia="Wingdings"/>
+                <w:i/>
+                <w:iCs/>
+                <w:sz w:val="20"/>
+              </w:rPr>
+              <w:t xml:space="preserve"> </w:t>
+            </w:r>
+            <w:proofErr w:type="spellStart"/>
+            <w:r>
+              <w:rPr>
+                <w:rFonts w:eastAsia="Wingdings"/>
+                <w:i/>
+                <w:iCs/>
+                <w:sz w:val="20"/>
+              </w:rPr>
+              <w:t>prosedur</w:t>
+            </w:r>
+            <w:proofErr w:type="spellEnd"/>
+            <w:r>
+              <w:rPr>
+                <w:rFonts w:eastAsia="Wingdings"/>
+                <w:i/>
+                <w:iCs/>
+                <w:sz w:val="20"/>
+              </w:rPr>
+              <w:t xml:space="preserve"> proses </w:t>
+            </w:r>
+            <w:proofErr w:type="spellStart"/>
+            <w:r>
+              <w:rPr>
+                <w:rFonts w:eastAsia="Wingdings"/>
+                <w:i/>
+                <w:iCs/>
+                <w:sz w:val="20"/>
+              </w:rPr>
+              <w:t>produksi</w:t>
+            </w:r>
+            <w:proofErr w:type="spellEnd"/>
+          </w:p>
+          <w:p>
+            <w:pPr>
+              <w:numPr>
+                <w:ilvl w:val="0"/>
+                <w:numId w:val="3"/>
+              </w:numPr>
+              <w:ind w:left="389"/>
+              <w:jc w:val="left"/>
+              <w:rPr>
+                <w:rFonts w:eastAsia="Wingdings"/>
+                <w:i/>
+                <w:iCs/>
+                <w:sz w:val="20"/>
+              </w:rPr>
+            </w:pPr>
+            <w:proofErr w:type="spellStart"/>
+            <w:r>
+              <w:rPr>
+                <w:rFonts w:eastAsia="Wingdings"/>
+                <w:i/>
+                <w:iCs/>
+                <w:sz w:val="20"/>
+              </w:rPr>
+              <w:t>Pemeriksaan</w:t>
+            </w:r>
+            <w:proofErr w:type="spellEnd"/>
+            <w:r>
+              <w:rPr>
+                <w:rFonts w:eastAsia="Wingdings"/>
+                <w:i/>
+                <w:iCs/>
+                <w:sz w:val="20"/>
+              </w:rPr>
+              <w:t xml:space="preserve"> </w:t>
+            </w:r>
+            <w:proofErr w:type="spellStart"/>
+            <w:r>
+              <w:rPr>
+                <w:rFonts w:eastAsia="Wingdings"/>
+                <w:i/>
+                <w:iCs/>
+                <w:sz w:val="20"/>
+              </w:rPr>
+              <w:t>alat</w:t>
+            </w:r>
+            <w:proofErr w:type="spellEnd"/>
+            <w:r>
+              <w:rPr>
+                <w:rFonts w:eastAsia="Wingdings"/>
+                <w:i/>
+                <w:iCs/>
+                <w:sz w:val="20"/>
+              </w:rPr>
+              <w:t xml:space="preserve"> </w:t>
+            </w:r>
+            <w:proofErr w:type="spellStart"/>
+            <w:r>
+              <w:rPr>
+                <w:rFonts w:eastAsia="Wingdings"/>
+                <w:i/>
+                <w:iCs/>
+                <w:sz w:val="20"/>
+              </w:rPr>
+              <w:t>produksi</w:t>
+            </w:r>
+            <w:proofErr w:type="spellEnd"/>
+            <w:r>
+              <w:rPr>
+                <w:rFonts w:eastAsia="Wingdings"/>
+                <w:i/>
+                <w:iCs/>
+                <w:sz w:val="20"/>
+              </w:rPr>
+              <w:t xml:space="preserve"> dan </w:t>
+            </w:r>
+            <w:proofErr w:type="spellStart"/>
+            <w:r>
+              <w:rPr>
+                <w:rFonts w:eastAsia="Wingdings"/>
+                <w:i/>
+                <w:iCs/>
+                <w:sz w:val="20"/>
+              </w:rPr>
+              <w:t>penunjang</w:t>
+            </w:r>
+            <w:proofErr w:type="spellEnd"/>
+            <w:r>
+              <w:rPr>
+                <w:rFonts w:eastAsia="Wingdings"/>
+                <w:i/>
+                <w:iCs/>
+                <w:sz w:val="20"/>
+              </w:rPr>
+              <w:t xml:space="preserve"> </w:t>
+            </w:r>
+            <w:proofErr w:type="spellStart"/>
+            <w:r>
+              <w:rPr>
+                <w:rFonts w:eastAsia="Wingdings"/>
+                <w:i/>
+                <w:iCs/>
+                <w:sz w:val="20"/>
+              </w:rPr>
+              <w:t>produksi</w:t>
+            </w:r>
+            <w:proofErr w:type="spellEnd"/>
+          </w:p>
+          <w:p>
+            <w:pPr>
+              <w:numPr>
+                <w:ilvl w:val="0"/>
+                <w:numId w:val="3"/>
+              </w:numPr>
+              <w:ind w:left="389"/>
+              <w:jc w:val="left"/>
+              <w:rPr>
+                <w:rFonts w:eastAsia="Wingdings"/>
+                <w:i/>
+                <w:iCs/>
+                <w:sz w:val="20"/>
+              </w:rPr>
+            </w:pPr>
+            <w:proofErr w:type="spellStart"/>
+            <w:r>
+              <w:rPr>
+                <w:rFonts w:eastAsia="Wingdings"/>
+                <w:i/>
+                <w:iCs/>
+                <w:sz w:val="20"/>
+              </w:rPr>
+              <w:t>Penyaksian</w:t>
+            </w:r>
+            <w:proofErr w:type="spellEnd"/>
+            <w:r>
+              <w:rPr>
+                <w:rFonts w:eastAsia="Wingdings"/>
+                <w:i/>
+                <w:iCs/>
+                <w:sz w:val="20"/>
+              </w:rPr>
+              <w:t xml:space="preserve"> </w:t>
+            </w:r>
+            <w:proofErr w:type="spellStart"/>
+            <w:r>
+              <w:rPr>
+                <w:rFonts w:eastAsia="Wingdings"/>
+                <w:i/>
+                <w:iCs/>
+                <w:sz w:val="20"/>
+              </w:rPr>
+              <w:t>produksi</w:t>
+            </w:r>
+            <w:proofErr w:type="spellEnd"/>
+          </w:p>
+          <w:p>
+            <w:pPr>
+              <w:numPr>
+                <w:ilvl w:val="0"/>
+                <w:numId w:val="3"/>
+              </w:numPr>
+              <w:ind w:left="389"/>
+              <w:jc w:val="left"/>
+              <w:rPr>
+                <w:rFonts w:eastAsia="Wingdings"/>
+                <w:i/>
+                <w:iCs/>
+                <w:sz w:val="20"/>
+              </w:rPr>
+            </w:pPr>
+            <w:proofErr w:type="spellStart"/>
+            <w:r>
+              <w:rPr>
+                <w:rFonts w:eastAsia="Wingdings"/>
+                <w:i/>
+                <w:iCs/>
+                <w:sz w:val="20"/>
+              </w:rPr>
+              <w:t>Pengemasan</w:t>
+            </w:r>
+            <w:proofErr w:type="spellEnd"/>
+            <w:r>
+              <w:rPr>
+                <w:rFonts w:eastAsia="Wingdings"/>
+                <w:i/>
+                <w:iCs/>
+                <w:sz w:val="20"/>
+              </w:rPr>
+              <w:t xml:space="preserve"> dan </w:t>
+            </w:r>
+            <w:proofErr w:type="spellStart"/>
+            <w:r>
+              <w:rPr>
+                <w:rFonts w:eastAsia="Wingdings"/>
+                <w:i/>
+                <w:iCs/>
+                <w:sz w:val="20"/>
+              </w:rPr>
+              <w:t>penyimpanan</w:t>
+            </w:r>
+            <w:proofErr w:type="spellEnd"/>
+          </w:p>
+          <w:p>
+            <w:pPr>
+              <w:pStyle w:val="Paragraph"/>
+              <w:spacing w:before="60" w:after="0"/>
+              <w:ind w:left="0" w:firstLine="0"/>
+              <w:rPr>
+                <w:rFonts w:eastAsia="Wingdings"/>
+                <w:b/>
+                <w:i/>
+                <w:iCs/>
+                <w:sz w:val="20"/>
+              </w:rPr>
+            </w:pPr>
+            <w:proofErr w:type="spellStart"/>
+            <w:r>
+              <w:rPr>
+                <w:rFonts w:eastAsia="Wingdings"/>
+                <w:b/>
+                <w:i/>
+                <w:iCs/>
+                <w:sz w:val="20"/>
+              </w:rPr>
+              <w:t>dll</w:t>
+            </w:r>
+            <w:proofErr w:type="spellEnd"/>
+            <w:r>
+              <w:rPr>
+                <w:rFonts w:eastAsia="Wingdings"/>
+                <w:b/>
+                <w:i/>
+                <w:iCs/>
+                <w:sz w:val="20"/>
+              </w:rPr>
+              <w:t>.</w:t>
+            </w:r>
+          </w:p>
+        </w:tc>
+        <w:tc>
+          <w:tcPr>
+            <w:tcW w:w="1608" w:type="dxa"/>
+            <w:tcBorders>
+              <w:top w:val="single" w:sz="4" w:space="0" w:color="000000"/>
+              <w:left w:val="single" w:sz="4" w:space="0" w:color="000000"/>
+              <w:bottom w:val="single" w:sz="4" w:space="0" w:color="000000"/>
+              <w:right w:val="single" w:sz="4" w:space="0" w:color="000000"/>
+            </w:tcBorders>
+            <w:shd w:val="clear" w:color="auto" w:fill="auto"/>
+          </w:tcPr>
+          <w:p>
+            <w:pPr>
+              <w:spacing w:before="60"/>
+              <w:jc w:val="center"/>
+              <w:rPr>
+                <w:rFonts w:eastAsia="Wingdings"/>
+                <w:i/>
+                <w:iCs/>
+                <w:sz w:val="20"/>
+              </w:rPr>
+            </w:pPr>
+            <w:r>
+              <w:rPr>
+                <w:rFonts w:eastAsia="Wingdings"/>
+                <w:i/>
+                <w:iCs/>
+                <w:sz w:val="20"/>
+              </w:rPr>
+              <w:t>Auditor (YY)</w:t>
+            </w:r>
+          </w:p>
+        </w:tc>
+      </w:tr>
+      <w:tr>
+        <w:tc>
+          <w:tcPr>
+            <w:tcW w:w="1843" w:type="dxa"/>
+            <w:tcBorders>
+              <w:top w:val="single" w:sz="4" w:space="0" w:color="000000"/>
+              <w:left w:val="single" w:sz="4" w:space="0" w:color="000000"/>
+              <w:bottom w:val="single" w:sz="4" w:space="0" w:color="000000"/>
+            </w:tcBorders>
+            <w:shd w:val="clear" w:color="auto" w:fill="auto"/>
+          </w:tcPr>
+          <w:p>
+            <w:pPr>
+              <w:pStyle w:val="Paragraph"/>
+              <w:spacing w:before="60"/>
+              <w:ind w:left="0" w:firstLine="0"/>
+              <w:jc w:val="center"/>
+              <w:rPr>
+                <w:rFonts w:eastAsia="Wingdings"/>
+                <w:i/>
+                <w:iCs/>
+                <w:sz w:val="20"/>
+              </w:rPr>
+            </w:pPr>
+            <w:r>
+              <w:rPr>
+                <w:rFonts w:eastAsia="Wingdings"/>
+                <w:i/>
+                <w:iCs/>
+                <w:sz w:val="20"/>
+              </w:rPr>
+              <w:t>12.00 – 13.00</w:t>
+            </w:r>
+          </w:p>
+        </w:tc>
+        <w:tc>
+          <w:tcPr>
+            <w:tcW w:w="6188" w:type="dxa"/>
+            <w:tcBorders>
+              <w:top w:val="single" w:sz="4" w:space="0" w:color="000000"/>
+              <w:left w:val="single" w:sz="4" w:space="0" w:color="000000"/>
+              <w:bottom w:val="single" w:sz="4" w:space="0" w:color="000000"/>
+            </w:tcBorders>
+            <w:shd w:val="clear" w:color="auto" w:fill="auto"/>
+            <w:vAlign w:val="center"/>
+          </w:tcPr>
+          <w:p>
+            <w:pPr>
+              <w:pStyle w:val="Paragraph"/>
+              <w:spacing w:before="60" w:after="0"/>
+              <w:ind w:left="0" w:firstLine="0"/>
+              <w:rPr>
+                <w:rFonts w:eastAsia="Wingdings"/>
+                <w:b/>
+                <w:i/>
+                <w:iCs/>
+                <w:sz w:val="20"/>
+              </w:rPr>
+            </w:pPr>
+            <w:proofErr w:type="spellStart"/>
+            <w:r>
+              <w:rPr>
+                <w:rFonts w:eastAsia="Wingdings"/>
+                <w:b/>
+                <w:i/>
+                <w:iCs/>
+                <w:sz w:val="20"/>
+              </w:rPr>
+              <w:t>Ishoma</w:t>
+            </w:r>
+            <w:proofErr w:type="spellEnd"/>
+          </w:p>
+        </w:tc>
+        <w:tc>
+          <w:tcPr>
+            <w:tcW w:w="1608" w:type="dxa"/>
+            <w:tcBorders>
+              <w:top w:val="single" w:sz="4" w:space="0" w:color="000000"/>
+              <w:left w:val="single" w:sz="4" w:space="0" w:color="000000"/>
+              <w:bottom w:val="single" w:sz="4" w:space="0" w:color="000000"/>
+              <w:right w:val="single" w:sz="4" w:space="0" w:color="000000"/>
+            </w:tcBorders>
+            <w:shd w:val="clear" w:color="auto" w:fill="auto"/>
+          </w:tcPr>
+          <w:p>
+            <w:pPr>
+              <w:spacing w:before="60"/>
+              <w:jc w:val="center"/>
+              <w:rPr>
+                <w:rFonts w:eastAsia="Wingdings"/>
+                <w:i/>
+                <w:iCs/>
+                <w:sz w:val="20"/>
+              </w:rPr>
+            </w:pPr>
+            <w:r>
+              <w:rPr>
+                <w:rFonts w:eastAsia="Wingdings"/>
+                <w:i/>
+                <w:iCs/>
+                <w:sz w:val="20"/>
+              </w:rPr>
+              <w:t>All</w:t>
+            </w:r>
+          </w:p>
+        </w:tc>
+      </w:tr>
+      <w:tr>
+        <w:tc>
+          <w:tcPr>
+            <w:tcW w:w="1843" w:type="dxa"/>
+            <w:tcBorders>
+              <w:top w:val="single" w:sz="4" w:space="0" w:color="000000"/>
+              <w:left w:val="single" w:sz="4" w:space="0" w:color="000000"/>
+              <w:bottom w:val="single" w:sz="4" w:space="0" w:color="000000"/>
+            </w:tcBorders>
+            <w:shd w:val="clear" w:color="auto" w:fill="auto"/>
+          </w:tcPr>
+          <w:p>
+            <w:pPr>
+              <w:pStyle w:val="Paragraph"/>
+              <w:spacing w:before="60"/>
+              <w:ind w:left="0" w:firstLine="0"/>
+              <w:jc w:val="center"/>
+              <w:rPr>
+                <w:rFonts w:eastAsia="Wingdings"/>
+                <w:i/>
+                <w:iCs/>
+                <w:sz w:val="20"/>
+              </w:rPr>
+            </w:pPr>
+            <w:r>
+              <w:rPr>
+                <w:rFonts w:eastAsia="Wingdings"/>
+                <w:i/>
+                <w:iCs/>
+                <w:sz w:val="20"/>
+              </w:rPr>
+              <w:t>13.00 – 16.00</w:t>
+            </w:r>
+          </w:p>
+        </w:tc>
+        <w:tc>
+          <w:tcPr>
+            <w:tcW w:w="6188" w:type="dxa"/>
+            <w:tcBorders>
+              <w:top w:val="single" w:sz="4" w:space="0" w:color="000000"/>
+              <w:left w:val="single" w:sz="4" w:space="0" w:color="000000"/>
+              <w:bottom w:val="single" w:sz="4" w:space="0" w:color="000000"/>
+            </w:tcBorders>
+            <w:shd w:val="clear" w:color="auto" w:fill="auto"/>
+            <w:vAlign w:val="center"/>
+          </w:tcPr>
+          <w:p>
+            <w:pPr>
+              <w:jc w:val="center"/>
+              <w:rPr>
+                <w:rFonts w:eastAsia="Wingdings"/>
+                <w:i/>
+                <w:iCs/>
+                <w:sz w:val="20"/>
+              </w:rPr>
+            </w:pPr>
+            <w:r>
+              <w:rPr>
+                <w:rFonts w:eastAsia="Wingdings"/>
+                <w:i/>
+                <w:iCs/>
+                <w:sz w:val="20"/>
+              </w:rPr>
+              <w:t>………………………………………………………………………</w:t>
+            </w:r>
+          </w:p>
+        </w:tc>
+        <w:tc>
+          <w:tcPr>
+            <w:tcW w:w="1608" w:type="dxa"/>
+            <w:tcBorders>
+              <w:top w:val="single" w:sz="4" w:space="0" w:color="000000"/>
+              <w:left w:val="single" w:sz="4" w:space="0" w:color="000000"/>
+              <w:bottom w:val="single" w:sz="4" w:space="0" w:color="000000"/>
+              <w:right w:val="single" w:sz="4" w:space="0" w:color="000000"/>
+            </w:tcBorders>
+            <w:shd w:val="clear" w:color="auto" w:fill="auto"/>
+          </w:tcPr>
+          <w:p>
+            <w:pPr>
+              <w:spacing w:before="60"/>
+              <w:jc w:val="center"/>
+              <w:rPr>
+                <w:rFonts w:eastAsia="Wingdings"/>
+                <w:i/>
+                <w:iCs/>
+                <w:sz w:val="20"/>
+              </w:rPr>
+            </w:pPr>
+            <w:r>
+              <w:rPr>
+                <w:rFonts w:eastAsia="Wingdings"/>
+                <w:i/>
+                <w:iCs/>
+                <w:sz w:val="20"/>
+              </w:rPr>
+              <w:t>Auditor (XX/YY)</w:t>
+            </w:r>
+          </w:p>
+        </w:tc>
+      </w:tr>
+      <w:tr>
+        <w:tc>
+          <w:tcPr>
+            <w:tcW w:w="1843" w:type="dxa"/>
+            <w:tcBorders>
+              <w:top w:val="single" w:sz="4" w:space="0" w:color="000000"/>
+              <w:left w:val="single" w:sz="4" w:space="0" w:color="000000"/>
+              <w:bottom w:val="single" w:sz="4" w:space="0" w:color="000000"/>
+            </w:tcBorders>
+            <w:shd w:val="clear" w:color="auto" w:fill="auto"/>
+          </w:tcPr>
+          <w:p>
+            <w:pPr>
+              <w:pStyle w:val="Paragraph"/>
+              <w:ind w:left="0" w:firstLine="0"/>
+              <w:jc w:val="center"/>
+              <w:rPr>
+                <w:b/>
+                <w:sz w:val="20"/>
+              </w:rPr>
+            </w:pPr>
+            <w:r>
+              <w:rPr>
+                <w:b/>
+                <w:sz w:val="20"/>
+              </w:rPr>
+              <w:t>16.00</w:t>
+            </w:r>
+          </w:p>
+        </w:tc>
+        <w:tc>
+          <w:tcPr>
+            <w:tcW w:w="6188" w:type="dxa"/>
+            <w:tcBorders>
+              <w:top w:val="single" w:sz="4" w:space="0" w:color="000000"/>
+              <w:left w:val="single" w:sz="4" w:space="0" w:color="000000"/>
+              <w:bottom w:val="single" w:sz="4" w:space="0" w:color="000000"/>
+            </w:tcBorders>
+            <w:shd w:val="clear" w:color="auto" w:fill="auto"/>
+          </w:tcPr>
+          <w:p>
+            <w:pPr>
+              <w:pStyle w:val="Paragraph"/>
+              <w:ind w:left="0" w:firstLine="0"/>
+              <w:rPr>
+                <w:b/>
+                <w:sz w:val="20"/>
+              </w:rPr>
+            </w:pPr>
+            <w:proofErr w:type="spellStart"/>
+            <w:r>
+              <w:rPr>
+                <w:b/>
+                <w:sz w:val="20"/>
+              </w:rPr>
+              <w:t>Selesai</w:t>
+            </w:r>
+            <w:proofErr w:type="spellEnd"/>
+            <w:r>
+              <w:rPr>
+                <w:b/>
+                <w:sz w:val="20"/>
+              </w:rPr>
+              <w:t xml:space="preserve"> audit </w:t>
+            </w:r>
+            <w:proofErr w:type="spellStart"/>
+            <w:r>
+              <w:rPr>
+                <w:b/>
+                <w:sz w:val="20"/>
+              </w:rPr>
+              <w:t>hari</w:t>
+            </w:r>
+            <w:proofErr w:type="spellEnd"/>
+            <w:r>
+              <w:rPr>
+                <w:b/>
+                <w:sz w:val="20"/>
+              </w:rPr>
+              <w:t xml:space="preserve"> I</w:t>
+            </w:r>
+          </w:p>
+        </w:tc>
+        <w:tc>
+          <w:tcPr>
+            <w:tcW w:w="1608" w:type="dxa"/>
+            <w:tcBorders>
+              <w:top w:val="single" w:sz="4" w:space="0" w:color="000000"/>
+              <w:left w:val="single" w:sz="4" w:space="0" w:color="000000"/>
+              <w:bottom w:val="single" w:sz="4" w:space="0" w:color="000000"/>
+              <w:right w:val="single" w:sz="4" w:space="0" w:color="000000"/>
+            </w:tcBorders>
+            <w:shd w:val="clear" w:color="auto" w:fill="auto"/>
+          </w:tcPr>
+          <w:p>
+            <w:pPr>
+              <w:pStyle w:val="Paragraph"/>
+              <w:ind w:left="0" w:firstLine="0"/>
+              <w:jc w:val="center"/>
+              <w:rPr>
+                <w:sz w:val="20"/>
+              </w:rPr>
+            </w:pPr>
+          </w:p>
+        </w:tc>
+      </w:tr>
+      <w:tr>
+        <w:trPr>
+          <w:trHeight w:val="373"/>
+        </w:trPr>
+        <w:tc>
+          <w:tcPr>
+            <w:tcW w:w="9639" w:type="dxa"/>
+            <w:gridSpan w:val="3"/>
+            <w:tcBorders>
+              <w:top w:val="single" w:sz="4" w:space="0" w:color="000000"/>
+              <w:left w:val="single" w:sz="4" w:space="0" w:color="000000"/>
+              <w:bottom w:val="single" w:sz="4" w:space="0" w:color="000000"/>
+              <w:right w:val="single" w:sz="4" w:space="0" w:color="000000"/>
+            </w:tcBorders>
+            <w:shd w:val="clear" w:color="auto" w:fill="E7E6E6"/>
+          </w:tcPr>
+          <w:p>
+            <w:pPr>
+              <w:pStyle w:val="Paragraph"/>
+              <w:spacing w:after="120"/>
+              <w:ind w:left="0" w:firstLine="0"/>
+              <w:jc w:val="center"/>
+              <w:rPr>
+                <w:rFonts w:eastAsia="Wingdings"/>
+              </w:rPr>
+            </w:pPr>
+            <w:r>
+              <w:rPr>
+                <w:rFonts w:eastAsia="Wingdings"/>
+                <w:b/>
+              </w:rPr>
+              <w:t>Hari II</w:t>
+            </w:r>
+          </w:p>
+        </w:tc>
+      </w:tr>
+      <w:tr>
+        <w:trPr>
+          <w:trHeight w:val="63"/>
+        </w:trPr>
+        <w:tc>
+          <w:tcPr>
+            <w:tcW w:w="1843" w:type="dxa"/>
+            <w:tcBorders>
+              <w:left w:val="single" w:sz="4" w:space="0" w:color="000000"/>
+              <w:bottom w:val="single" w:sz="4" w:space="0" w:color="auto"/>
+            </w:tcBorders>
+            <w:shd w:val="clear" w:color="auto" w:fill="auto"/>
+            <w:vAlign w:val="bottom"/>
+          </w:tcPr>
+          <w:p>
+            <w:pPr>
+              <w:pStyle w:val="Paragraph"/>
+              <w:spacing w:before="0" w:after="120"/>
+              <w:ind w:left="0" w:firstLine="0"/>
+              <w:jc w:val="center"/>
+              <w:rPr>
+                <w:rFonts w:eastAsia="Wingdings"/>
+                <w:b/>
+                <w:i/>
+                <w:iCs/>
+                <w:sz w:val="20"/>
+              </w:rPr>
+            </w:pPr>
+            <w:proofErr w:type="spellStart"/>
+            <w:r>
+              <w:rPr>
+                <w:rFonts w:eastAsia="Wingdings"/>
+                <w:b/>
+                <w:i/>
+                <w:iCs/>
+                <w:sz w:val="20"/>
+                <w:highlight w:val="yellow"/>
+              </w:rPr>
+              <w:t>Selasa</w:t>
+            </w:r>
+            <w:proofErr w:type="spellEnd"/>
+            <w:r>
+              <w:rPr>
+                <w:rFonts w:eastAsia="Wingdings"/>
+                <w:b/>
+                <w:i/>
+                <w:iCs/>
+                <w:sz w:val="20"/>
+                <w:highlight w:val="yellow"/>
+              </w:rPr>
+              <w:t>, 1/12/20</w:t>
+            </w:r>
+          </w:p>
+        </w:tc>
+        <w:tc>
+          <w:tcPr>
+            <w:tcW w:w="6188" w:type="dxa"/>
+            <w:tcBorders>
+              <w:left w:val="single" w:sz="4" w:space="0" w:color="000000"/>
+              <w:bottom w:val="single" w:sz="4" w:space="0" w:color="auto"/>
+            </w:tcBorders>
+            <w:shd w:val="clear" w:color="auto" w:fill="auto"/>
+            <w:vAlign w:val="bottom"/>
+          </w:tcPr>
+          <w:p>
+            <w:pPr>
+              <w:jc w:val="center"/>
+              <w:rPr>
+                <w:sz w:val="20"/>
+              </w:rPr>
+            </w:pPr>
+          </w:p>
+        </w:tc>
+        <w:tc>
+          <w:tcPr>
+            <w:tcW w:w="1608" w:type="dxa"/>
+            <w:tcBorders>
+              <w:left w:val="single" w:sz="4" w:space="0" w:color="000000"/>
+              <w:bottom w:val="single" w:sz="4" w:space="0" w:color="auto"/>
+              <w:right w:val="single" w:sz="4" w:space="0" w:color="000000"/>
+            </w:tcBorders>
+            <w:shd w:val="clear" w:color="auto" w:fill="auto"/>
+            <w:vAlign w:val="bottom"/>
+          </w:tcPr>
+          <w:p>
+            <w:pPr>
+              <w:numPr>
+                <w:ilvl w:val="0"/>
+                <w:numId w:val="3"/>
+              </w:numPr>
+              <w:tabs>
+                <w:tab w:val="left" w:pos="168"/>
+              </w:tabs>
+              <w:jc w:val="center"/>
+              <w:rPr>
+                <w:rFonts w:eastAsia="Wingdings"/>
+                <w:sz w:val="20"/>
+              </w:rPr>
+            </w:pPr>
+          </w:p>
+        </w:tc>
+      </w:tr>
+      <w:tr>
+        <w:trPr>
+          <w:trHeight w:val="414"/>
+        </w:trPr>
+        <w:tc>
+          <w:tcPr>
+            <w:tcW w:w="1843" w:type="dxa"/>
+            <w:vMerge w:val="restart"/>
+            <w:tcBorders>
+              <w:top w:val="single" w:sz="4" w:space="0" w:color="auto"/>
+              <w:left w:val="single" w:sz="4" w:space="0" w:color="auto"/>
+              <w:right w:val="single" w:sz="4" w:space="0" w:color="auto"/>
+            </w:tcBorders>
+            <w:shd w:val="clear" w:color="auto" w:fill="auto"/>
+          </w:tcPr>
+          <w:p>
+            <w:pPr>
+              <w:pStyle w:val="Paragraph"/>
+              <w:ind w:left="0" w:firstLine="0"/>
+              <w:jc w:val="center"/>
+              <w:rPr>
+                <w:sz w:val="20"/>
+              </w:rPr>
+            </w:pPr>
+            <w:r>
+              <w:rPr>
+                <w:rFonts w:eastAsia="Wingdings"/>
+                <w:i/>
+                <w:iCs/>
+                <w:sz w:val="20"/>
+              </w:rPr>
+              <w:t>08.30 – 10.00</w:t>
+            </w:r>
+          </w:p>
+        </w:tc>
+        <w:tc>
+          <w:tcPr>
+            <w:tcW w:w="6188" w:type="dxa"/>
+            <w:tcBorders>
+              <w:top w:val="single" w:sz="4" w:space="0" w:color="auto"/>
+              <w:left w:val="single" w:sz="4" w:space="0" w:color="auto"/>
+              <w:bottom w:val="single" w:sz="4" w:space="0" w:color="auto"/>
+              <w:right w:val="single" w:sz="4" w:space="0" w:color="auto"/>
+            </w:tcBorders>
+            <w:shd w:val="clear" w:color="auto" w:fill="auto"/>
+            <w:vAlign w:val="bottom"/>
+          </w:tcPr>
+          <w:p>
+            <w:pPr>
+              <w:jc w:val="center"/>
+              <w:rPr>
+                <w:sz w:val="20"/>
+              </w:rPr>
+            </w:pPr>
+            <w:r>
+              <w:rPr>
+                <w:rFonts w:eastAsia="Wingdings"/>
+                <w:i/>
+                <w:iCs/>
+                <w:sz w:val="20"/>
+              </w:rPr>
+              <w:t>………………………………………………………………………</w:t>
+            </w:r>
+          </w:p>
+        </w:tc>
+        <w:tc>
+          <w:tcPr>
+            <w:tcW w:w="1608" w:type="dxa"/>
+            <w:tcBorders>
+              <w:top w:val="single" w:sz="4" w:space="0" w:color="auto"/>
+              <w:left w:val="single" w:sz="4" w:space="0" w:color="auto"/>
+              <w:bottom w:val="single" w:sz="4" w:space="0" w:color="auto"/>
+              <w:right w:val="single" w:sz="4" w:space="0" w:color="auto"/>
+            </w:tcBorders>
+            <w:shd w:val="clear" w:color="auto" w:fill="auto"/>
+            <w:vAlign w:val="bottom"/>
+          </w:tcPr>
+          <w:p>
+            <w:pPr>
+              <w:jc w:val="center"/>
+              <w:rPr>
+                <w:sz w:val="20"/>
+              </w:rPr>
+            </w:pPr>
+            <w:r>
+              <w:rPr>
+                <w:rFonts w:eastAsia="Wingdings"/>
+                <w:i/>
+                <w:iCs/>
+                <w:sz w:val="20"/>
+              </w:rPr>
+              <w:t>Auditor (XX)</w:t>
+            </w:r>
+          </w:p>
+        </w:tc>
+      </w:tr>
+      <w:tr>
+        <w:trPr>
+          <w:trHeight w:val="433"/>
+        </w:trPr>
+        <w:tc>
+          <w:tcPr>
+            <w:tcW w:w="1843" w:type="dxa"/>
+            <w:vMerge/>
+            <w:tcBorders>
+              <w:left w:val="single" w:sz="4" w:space="0" w:color="auto"/>
+              <w:bottom w:val="single" w:sz="4" w:space="0" w:color="auto"/>
+              <w:right w:val="single" w:sz="4" w:space="0" w:color="auto"/>
+            </w:tcBorders>
+            <w:shd w:val="clear" w:color="auto" w:fill="auto"/>
+            <w:vAlign w:val="bottom"/>
+          </w:tcPr>
+          <w:p>
+            <w:pPr>
+              <w:pStyle w:val="Paragraph"/>
+              <w:ind w:left="0" w:firstLine="0"/>
+              <w:jc w:val="center"/>
+              <w:rPr>
+                <w:rFonts w:eastAsia="Wingdings"/>
+                <w:i/>
+                <w:iCs/>
+                <w:sz w:val="20"/>
+              </w:rPr>
+            </w:pPr>
+          </w:p>
+        </w:tc>
+        <w:tc>
+          <w:tcPr>
+            <w:tcW w:w="6188" w:type="dxa"/>
+            <w:tcBorders>
+              <w:top w:val="single" w:sz="4" w:space="0" w:color="auto"/>
+              <w:left w:val="single" w:sz="4" w:space="0" w:color="auto"/>
+              <w:bottom w:val="single" w:sz="4" w:space="0" w:color="auto"/>
+              <w:right w:val="single" w:sz="4" w:space="0" w:color="auto"/>
+            </w:tcBorders>
+            <w:shd w:val="clear" w:color="auto" w:fill="auto"/>
+            <w:vAlign w:val="bottom"/>
+          </w:tcPr>
+          <w:p>
+            <w:pPr>
+              <w:jc w:val="center"/>
+              <w:rPr>
+                <w:sz w:val="20"/>
+              </w:rPr>
+            </w:pPr>
+            <w:r>
+              <w:rPr>
+                <w:rFonts w:eastAsia="Wingdings"/>
+                <w:i/>
+                <w:iCs/>
+                <w:sz w:val="20"/>
+              </w:rPr>
+              <w:t>………………………………………………………………………</w:t>
+            </w:r>
+          </w:p>
+        </w:tc>
+        <w:tc>
+          <w:tcPr>
+            <w:tcW w:w="1608" w:type="dxa"/>
+            <w:tcBorders>
+              <w:top w:val="single" w:sz="4" w:space="0" w:color="auto"/>
+              <w:left w:val="single" w:sz="4" w:space="0" w:color="auto"/>
+              <w:bottom w:val="single" w:sz="4" w:space="0" w:color="auto"/>
+              <w:right w:val="single" w:sz="4" w:space="0" w:color="auto"/>
+            </w:tcBorders>
+            <w:shd w:val="clear" w:color="auto" w:fill="auto"/>
+            <w:vAlign w:val="bottom"/>
+          </w:tcPr>
+          <w:p>
+            <w:pPr>
+              <w:jc w:val="center"/>
+              <w:rPr>
+                <w:rFonts w:eastAsia="Wingdings"/>
+                <w:i/>
+                <w:iCs/>
+                <w:sz w:val="20"/>
+              </w:rPr>
+            </w:pPr>
+            <w:r>
+              <w:rPr>
+                <w:rFonts w:eastAsia="Wingdings"/>
+                <w:i/>
+                <w:iCs/>
+                <w:sz w:val="20"/>
+              </w:rPr>
+              <w:t>Auditor (YY)</w:t>
+            </w:r>
+          </w:p>
+        </w:tc>
+      </w:tr>
+      <w:tr>
+        <w:tc>
+          <w:tcPr>
+            <w:tcW w:w="1843" w:type="dxa"/>
+            <w:tcBorders>
+              <w:top w:val="single" w:sz="4" w:space="0" w:color="auto"/>
+              <w:left w:val="single" w:sz="4" w:space="0" w:color="auto"/>
+              <w:bottom w:val="single" w:sz="4" w:space="0" w:color="auto"/>
+              <w:right w:val="single" w:sz="4" w:space="0" w:color="auto"/>
+            </w:tcBorders>
+            <w:shd w:val="clear" w:color="auto" w:fill="auto"/>
+            <w:vAlign w:val="bottom"/>
+          </w:tcPr>
+          <w:p>
+            <w:pPr>
+              <w:pStyle w:val="Paragraph"/>
+              <w:ind w:left="0" w:firstLine="0"/>
+              <w:jc w:val="center"/>
+              <w:rPr>
+                <w:rFonts w:eastAsia="Wingdings"/>
+                <w:i/>
+                <w:iCs/>
+                <w:sz w:val="20"/>
+              </w:rPr>
+            </w:pPr>
+            <w:proofErr w:type="spellStart"/>
+            <w:r>
+              <w:rPr>
+                <w:rFonts w:eastAsia="Wingdings"/>
+                <w:i/>
+                <w:iCs/>
+                <w:sz w:val="20"/>
+              </w:rPr>
+              <w:t>dst</w:t>
+            </w:r>
+            <w:proofErr w:type="spellEnd"/>
+            <w:r>
+              <w:rPr>
+                <w:rFonts w:eastAsia="Wingdings"/>
+                <w:i/>
+                <w:iCs/>
+                <w:sz w:val="20"/>
+              </w:rPr>
+              <w:t>.</w:t>
+            </w:r>
+          </w:p>
+        </w:tc>
+        <w:tc>
+          <w:tcPr>
+            <w:tcW w:w="6188" w:type="dxa"/>
+            <w:tcBorders>
+              <w:top w:val="single" w:sz="4" w:space="0" w:color="auto"/>
+              <w:left w:val="single" w:sz="4" w:space="0" w:color="auto"/>
+              <w:bottom w:val="single" w:sz="4" w:space="0" w:color="auto"/>
+              <w:right w:val="single" w:sz="4" w:space="0" w:color="auto"/>
+            </w:tcBorders>
+            <w:shd w:val="clear" w:color="auto" w:fill="auto"/>
+            <w:vAlign w:val="bottom"/>
+          </w:tcPr>
+          <w:p>
+            <w:pPr>
+              <w:jc w:val="center"/>
+              <w:rPr>
+                <w:sz w:val="20"/>
+              </w:rPr>
+            </w:pPr>
+          </w:p>
+        </w:tc>
+        <w:tc>
+          <w:tcPr>
+            <w:tcW w:w="1608" w:type="dxa"/>
+            <w:tcBorders>
+              <w:top w:val="single" w:sz="4" w:space="0" w:color="auto"/>
+              <w:left w:val="single" w:sz="4" w:space="0" w:color="auto"/>
+              <w:bottom w:val="single" w:sz="4" w:space="0" w:color="auto"/>
+              <w:right w:val="single" w:sz="4" w:space="0" w:color="auto"/>
+            </w:tcBorders>
+            <w:shd w:val="clear" w:color="auto" w:fill="auto"/>
+            <w:vAlign w:val="bottom"/>
+          </w:tcPr>
+          <w:p>
+            <w:pPr>
+              <w:jc w:val="center"/>
+              <w:rPr>
+                <w:rFonts w:eastAsia="Wingdings"/>
+                <w:i/>
+                <w:iCs/>
+                <w:sz w:val="20"/>
+              </w:rPr>
+            </w:pPr>
+          </w:p>
+        </w:tc>
+      </w:tr>
+      <w:tr>
+        <w:tc>
+          <w:tcPr>
+            <w:tcW w:w="1843" w:type="dxa"/>
+            <w:tcBorders>
+              <w:top w:val="single" w:sz="4" w:space="0" w:color="auto"/>
+              <w:left w:val="single" w:sz="4" w:space="0" w:color="auto"/>
+              <w:bottom w:val="single" w:sz="4" w:space="0" w:color="auto"/>
+              <w:right w:val="single" w:sz="4" w:space="0" w:color="auto"/>
+            </w:tcBorders>
+            <w:shd w:val="clear" w:color="auto" w:fill="auto"/>
+            <w:vAlign w:val="bottom"/>
+          </w:tcPr>
+          <w:p>
+            <w:pPr>
+              <w:pStyle w:val="Paragraph"/>
+              <w:ind w:left="0" w:firstLine="0"/>
+              <w:jc w:val="center"/>
+              <w:rPr>
+                <w:rFonts w:eastAsia="Wingdings"/>
+                <w:i/>
+                <w:iCs/>
+                <w:sz w:val="20"/>
+              </w:rPr>
+            </w:pPr>
+            <w:r>
+              <w:rPr>
+                <w:rFonts w:eastAsia="Wingdings"/>
+                <w:i/>
+                <w:iCs/>
+                <w:sz w:val="20"/>
+              </w:rPr>
+              <w:t>15.00 – 16.00</w:t>
+            </w:r>
+          </w:p>
+        </w:tc>
+        <w:tc>
+          <w:tcPr>
+            <w:tcW w:w="6188" w:type="dxa"/>
+            <w:tcBorders>
+              <w:top w:val="single" w:sz="4" w:space="0" w:color="auto"/>
+              <w:left w:val="single" w:sz="4" w:space="0" w:color="auto"/>
+              <w:bottom w:val="single" w:sz="4" w:space="0" w:color="auto"/>
+              <w:right w:val="single" w:sz="4" w:space="0" w:color="auto"/>
+            </w:tcBorders>
+            <w:shd w:val="clear" w:color="auto" w:fill="auto"/>
+            <w:vAlign w:val="center"/>
+          </w:tcPr>
+          <w:p>
+            <w:pPr>
+              <w:pStyle w:val="Paragraph"/>
+              <w:spacing w:after="0"/>
+              <w:ind w:left="0" w:firstLine="0"/>
+              <w:jc w:val="left"/>
+              <w:rPr>
+                <w:sz w:val="20"/>
+              </w:rPr>
+            </w:pPr>
+            <w:r>
+              <w:rPr>
+                <w:rFonts w:eastAsia="Wingdings"/>
+                <w:b/>
+                <w:i/>
+                <w:iCs/>
+                <w:sz w:val="20"/>
+              </w:rPr>
+              <w:t>Closing Meeting</w:t>
+            </w:r>
+          </w:p>
+        </w:tc>
+        <w:tc>
+          <w:tcPr>
+            <w:tcW w:w="1608" w:type="dxa"/>
+            <w:tcBorders>
+              <w:top w:val="single" w:sz="4" w:space="0" w:color="auto"/>
+              <w:left w:val="single" w:sz="4" w:space="0" w:color="auto"/>
+              <w:bottom w:val="single" w:sz="4" w:space="0" w:color="auto"/>
+              <w:right w:val="single" w:sz="4" w:space="0" w:color="auto"/>
+            </w:tcBorders>
+            <w:shd w:val="clear" w:color="auto" w:fill="auto"/>
+            <w:vAlign w:val="center"/>
+          </w:tcPr>
+          <w:p>
+            <w:pPr>
+              <w:jc w:val="center"/>
+              <w:rPr>
+                <w:rFonts w:eastAsia="Wingdings"/>
+                <w:i/>
+                <w:iCs/>
+                <w:sz w:val="20"/>
+              </w:rPr>
+            </w:pPr>
+            <w:r>
+              <w:rPr>
+                <w:rFonts w:eastAsia="Wingdings"/>
+                <w:i/>
+                <w:iCs/>
+                <w:sz w:val="20"/>
+              </w:rPr>
+              <w:t>All</w:t>
+            </w:r>
+          </w:p>
+        </w:tc>
+      </w:tr>
+      <w:tr>
+        <w:tc>
+          <w:tcPr>
+            <w:tcW w:w="1843" w:type="dxa"/>
+            <w:tcBorders>
+              <w:top w:val="single" w:sz="4" w:space="0" w:color="auto"/>
+              <w:left w:val="single" w:sz="4" w:space="0" w:color="auto"/>
+              <w:bottom w:val="single" w:sz="4" w:space="0" w:color="auto"/>
+              <w:right w:val="single" w:sz="4" w:space="0" w:color="auto"/>
+            </w:tcBorders>
+            <w:shd w:val="clear" w:color="auto" w:fill="auto"/>
+            <w:vAlign w:val="bottom"/>
+          </w:tcPr>
+          <w:p>
+            <w:pPr>
+              <w:pStyle w:val="Paragraph"/>
+              <w:ind w:left="0" w:firstLine="0"/>
+              <w:jc w:val="center"/>
+              <w:rPr>
+                <w:rFonts w:eastAsia="Wingdings"/>
+                <w:b/>
+                <w:i/>
+                <w:iCs/>
+                <w:sz w:val="20"/>
+              </w:rPr>
+            </w:pPr>
+            <w:r>
+              <w:rPr>
+                <w:rFonts w:eastAsia="Wingdings"/>
+                <w:b/>
+                <w:i/>
+                <w:iCs/>
+                <w:sz w:val="20"/>
+              </w:rPr>
+              <w:t>16.00</w:t>
+            </w:r>
+          </w:p>
+        </w:tc>
+        <w:tc>
+          <w:tcPr>
+            <w:tcW w:w="6188" w:type="dxa"/>
+            <w:tcBorders>
+              <w:top w:val="single" w:sz="4" w:space="0" w:color="auto"/>
+              <w:left w:val="single" w:sz="4" w:space="0" w:color="auto"/>
+              <w:bottom w:val="single" w:sz="4" w:space="0" w:color="auto"/>
+              <w:right w:val="single" w:sz="4" w:space="0" w:color="auto"/>
+            </w:tcBorders>
+            <w:shd w:val="clear" w:color="auto" w:fill="auto"/>
+            <w:vAlign w:val="center"/>
+          </w:tcPr>
+          <w:p>
+            <w:pPr>
+              <w:pStyle w:val="Paragraph"/>
+              <w:ind w:left="0" w:firstLine="0"/>
+              <w:jc w:val="left"/>
+              <w:rPr>
+                <w:b/>
+                <w:sz w:val="20"/>
+              </w:rPr>
+            </w:pPr>
+            <w:r>
+              <w:rPr>
+                <w:b/>
+                <w:sz w:val="20"/>
+              </w:rPr>
+              <w:t xml:space="preserve">Audit </w:t>
+            </w:r>
+            <w:proofErr w:type="spellStart"/>
+            <w:r>
+              <w:rPr>
+                <w:b/>
+                <w:sz w:val="20"/>
+              </w:rPr>
+              <w:t>selesai</w:t>
+            </w:r>
+            <w:proofErr w:type="spellEnd"/>
+          </w:p>
+        </w:tc>
+        <w:tc>
+          <w:tcPr>
+            <w:tcW w:w="1608" w:type="dxa"/>
+            <w:tcBorders>
+              <w:top w:val="single" w:sz="4" w:space="0" w:color="auto"/>
+              <w:left w:val="single" w:sz="4" w:space="0" w:color="auto"/>
+              <w:bottom w:val="single" w:sz="4" w:space="0" w:color="auto"/>
+              <w:right w:val="single" w:sz="4" w:space="0" w:color="auto"/>
+            </w:tcBorders>
+            <w:shd w:val="clear" w:color="auto" w:fill="auto"/>
+            <w:vAlign w:val="center"/>
+          </w:tcPr>
+          <w:p>
+            <w:pPr>
+              <w:jc w:val="center"/>
+              <w:rPr>
+                <w:rFonts w:eastAsia="Wingdings"/>
+                <w:i/>
+                <w:iCs/>
+                <w:sz w:val="20"/>
+              </w:rPr>
+            </w:pPr>
           </w:p>
         </w:tc>
       </w:tr>
@@ -3263,7 +7081,6 @@
             <w:t xml:space="preserve">             </w:t>
           </w:r>
           <w:proofErr w:type="spellStart"/>
-          <w:proofErr w:type="gramStart"/>
           <w:r>
             <w:rPr>
               <w:sz w:val="18"/>
@@ -3277,15 +7094,7 @@
               <w:sz w:val="18"/>
               <w:szCs w:val="18"/>
             </w:rPr>
-            <w:t xml:space="preserve"> :</w:t>
-          </w:r>
-          <w:proofErr w:type="gramEnd"/>
-          <w:r>
-            <w:rPr>
-              <w:sz w:val="18"/>
-              <w:szCs w:val="18"/>
-            </w:rPr>
-            <w:t xml:space="preserve"> </w:t>
+            <w:t xml:space="preserve"> : </w:t>
           </w:r>
           <w:r>
             <w:rPr>

</xml_diff>